<commit_message>
ENS1161: finished test 9
</commit_message>
<xml_diff>
--- a/year_1/sem_1/ENS1161_computer_fundamentals/10_week_10/ENS1161_Test_9e_Martin_Ponce_10371381.docx
+++ b/year_1/sem_1/ENS1161_computer_fundamentals/10_week_10/ENS1161_Test_9e_Martin_Ponce_10371381.docx
@@ -1,6 +1,6 @@
 
 <file path=word/document.xml><?xml version="1.0" encoding="utf-8"?>
-<w:document xmlns:ve="http://schemas.openxmlformats.org/markup-compatibility/2006" xmlns:o="urn:schemas-microsoft-com:office:office" xmlns:r="http://schemas.openxmlformats.org/officeDocument/2006/relationships" xmlns:m="http://schemas.openxmlformats.org/officeDocument/2006/math" xmlns:v="urn:schemas-microsoft-com:vml" xmlns:wp="http://schemas.openxmlformats.org/drawingml/2006/wordprocessingDrawing" xmlns:w10="urn:schemas-microsoft-com:office:word" xmlns:w="http://schemas.openxmlformats.org/wordprocessingml/2006/main" xmlns:wne="http://schemas.microsoft.com/office/word/2006/wordml">
+<w:document xmlns:wpc="http://schemas.microsoft.com/office/word/2010/wordprocessingCanvas" xmlns:mc="http://schemas.openxmlformats.org/markup-compatibility/2006" xmlns:o="urn:schemas-microsoft-com:office:office" xmlns:r="http://schemas.openxmlformats.org/officeDocument/2006/relationships" xmlns:m="http://schemas.openxmlformats.org/officeDocument/2006/math" xmlns:v="urn:schemas-microsoft-com:vml" xmlns:wp14="http://schemas.microsoft.com/office/word/2010/wordprocessingDrawing" xmlns:wp="http://schemas.openxmlformats.org/drawingml/2006/wordprocessingDrawing" xmlns:w10="urn:schemas-microsoft-com:office:word" xmlns:w="http://schemas.openxmlformats.org/wordprocessingml/2006/main" xmlns:w14="http://schemas.microsoft.com/office/word/2010/wordml" xmlns:w15="http://schemas.microsoft.com/office/word/2012/wordml" xmlns:wpg="http://schemas.microsoft.com/office/word/2010/wordprocessingGroup" xmlns:wpi="http://schemas.microsoft.com/office/word/2010/wordprocessingInk" xmlns:wne="http://schemas.microsoft.com/office/word/2006/wordml" xmlns:wps="http://schemas.microsoft.com/office/word/2010/wordprocessingShape" mc:Ignorable="w14 w15 wp14">
   <w:body>
     <w:p>
       <w:pPr>
@@ -12,32 +12,43 @@
       <w:r>
         <w:rPr>
           <w:rFonts w:ascii="Arial" w:hAnsi="Arial" w:cs="Arial"/>
-        </w:rPr>
-        <w:t>______________</w:t>
-      </w:r>
-      <w:r>
-        <w:rPr>
-          <w:rFonts w:ascii="Arial" w:hAnsi="Arial" w:cs="Arial"/>
-        </w:rPr>
-        <w:t xml:space="preserve">   _______________</w:t>
-      </w:r>
-      <w:r>
-        <w:rPr>
-          <w:rFonts w:ascii="Arial" w:hAnsi="Arial" w:cs="Arial"/>
-        </w:rPr>
-        <w:t xml:space="preserve">  </w:t>
-      </w:r>
-      <w:r>
-        <w:rPr>
-          <w:rFonts w:ascii="Arial" w:hAnsi="Arial" w:cs="Arial"/>
+          <w:color w:val="00B0F0"/>
+        </w:rPr>
+        <w:t xml:space="preserve">Ponce                     Martin                       </w:t>
+      </w:r>
+      <w:r>
+        <w:rPr>
+          <w:rFonts w:ascii="Arial" w:hAnsi="Arial" w:cs="Arial"/>
+          <w:color w:val="00B0F0"/>
         </w:rPr>
         <w:t xml:space="preserve"> </w:t>
       </w:r>
       <w:r>
         <w:rPr>
           <w:rFonts w:ascii="Arial" w:hAnsi="Arial" w:cs="Arial"/>
-        </w:rPr>
-        <w:t>_____________    Date ___/___/___</w:t>
+          <w:color w:val="00B0F0"/>
+        </w:rPr>
+        <w:t>10371381</w:t>
+      </w:r>
+      <w:r>
+        <w:rPr>
+          <w:rFonts w:ascii="Arial" w:hAnsi="Arial" w:cs="Arial"/>
+        </w:rPr>
+        <w:t xml:space="preserve">                Date </w:t>
+      </w:r>
+      <w:r>
+        <w:rPr>
+          <w:rFonts w:ascii="Arial" w:hAnsi="Arial" w:cs="Arial"/>
+          <w:color w:val="00B0F0"/>
+        </w:rPr>
+        <w:t>08/10</w:t>
+      </w:r>
+      <w:r>
+        <w:rPr>
+          <w:rFonts w:ascii="Arial" w:hAnsi="Arial" w:cs="Arial"/>
+          <w:color w:val="00B0F0"/>
+        </w:rPr>
+        <w:t>/2014</w:t>
       </w:r>
     </w:p>
     <w:p>
@@ -212,42 +223,41 @@
     </w:p>
     <w:p>
       <w:pPr>
-        <w:rPr>
-          <w:rFonts w:ascii="Arial" w:hAnsi="Arial" w:cs="Arial"/>
-          <w:color w:val="000000"/>
-          <w:sz w:val="20"/>
-          <w:szCs w:val="20"/>
-        </w:rPr>
-      </w:pPr>
-    </w:p>
-    <w:p>
-      <w:pPr>
-        <w:rPr>
-          <w:rFonts w:ascii="Arial" w:hAnsi="Arial" w:cs="Arial"/>
-          <w:color w:val="000000"/>
-          <w:sz w:val="20"/>
-          <w:szCs w:val="20"/>
-        </w:rPr>
-      </w:pPr>
-    </w:p>
-    <w:p>
-      <w:pPr>
-        <w:jc w:val="right"/>
-        <w:rPr>
-          <w:rFonts w:ascii="Arial" w:hAnsi="Arial" w:cs="Arial"/>
-          <w:color w:val="000000"/>
-          <w:sz w:val="20"/>
-          <w:szCs w:val="20"/>
-        </w:rPr>
-      </w:pPr>
-      <w:r>
-        <w:rPr>
-          <w:rFonts w:ascii="Arial" w:hAnsi="Arial" w:cs="Arial"/>
-          <w:color w:val="000000"/>
-          <w:sz w:val="20"/>
-          <w:szCs w:val="20"/>
-        </w:rPr>
-        <w:t>………………</w:t>
+        <w:ind w:firstLine="720"/>
+        <w:rPr>
+          <w:rFonts w:ascii="Arial" w:hAnsi="Arial" w:cs="Arial"/>
+          <w:color w:val="00B0F0"/>
+          <w:sz w:val="20"/>
+          <w:szCs w:val="20"/>
+        </w:rPr>
+      </w:pPr>
+      <w:r>
+        <w:rPr>
+          <w:rFonts w:ascii="Arial" w:hAnsi="Arial" w:cs="Arial"/>
+          <w:color w:val="00B0F0"/>
+          <w:sz w:val="20"/>
+          <w:szCs w:val="20"/>
+        </w:rPr>
+        <w:t>2</w:t>
+      </w:r>
+      <w:r>
+        <w:rPr>
+          <w:rFonts w:ascii="Arial" w:hAnsi="Arial" w:cs="Arial"/>
+          <w:color w:val="00B0F0"/>
+          <w:sz w:val="20"/>
+          <w:szCs w:val="20"/>
+          <w:vertAlign w:val="superscript"/>
+        </w:rPr>
+        <w:t xml:space="preserve">6 </w:t>
+      </w:r>
+      <w:r>
+        <w:rPr>
+          <w:rFonts w:ascii="Arial" w:hAnsi="Arial" w:cs="Arial"/>
+          <w:color w:val="00B0F0"/>
+          <w:sz w:val="20"/>
+          <w:szCs w:val="20"/>
+        </w:rPr>
+        <w:t>= 64</w:t>
       </w:r>
     </w:p>
     <w:p>
@@ -287,7 +297,17 @@
           <w:szCs w:val="20"/>
         </w:rPr>
         <w:tab/>
-        <w:t xml:space="preserve">How many 4-permutations are there of the letters of  </w:t>
+        <w:t xml:space="preserve">How many 4-permutations are there of the letters </w:t>
+      </w:r>
+      <w:proofErr w:type="gramStart"/>
+      <w:r>
+        <w:rPr>
+          <w:rFonts w:ascii="Arial" w:hAnsi="Arial" w:cs="Arial"/>
+          <w:color w:val="000000"/>
+          <w:sz w:val="20"/>
+          <w:szCs w:val="20"/>
+        </w:rPr>
+        <w:t xml:space="preserve">of  </w:t>
       </w:r>
       <w:r>
         <w:rPr>
@@ -297,6 +317,7 @@
         </w:rPr>
         <w:t>DYNAMO</w:t>
       </w:r>
+      <w:proofErr w:type="gramEnd"/>
       <w:r>
         <w:rPr>
           <w:rFonts w:ascii="Arial" w:hAnsi="Arial" w:cs="Arial"/>
@@ -319,62 +340,113 @@
     </w:p>
     <w:p>
       <w:pPr>
-        <w:rPr>
-          <w:rFonts w:ascii="Arial" w:hAnsi="Arial" w:cs="Arial"/>
-          <w:color w:val="000000"/>
-          <w:sz w:val="20"/>
-          <w:szCs w:val="20"/>
-        </w:rPr>
-      </w:pPr>
-    </w:p>
-    <w:p>
-      <w:pPr>
-        <w:rPr>
-          <w:rFonts w:ascii="Arial" w:hAnsi="Arial" w:cs="Arial"/>
-          <w:color w:val="000000"/>
-          <w:sz w:val="20"/>
-          <w:szCs w:val="20"/>
-        </w:rPr>
-      </w:pPr>
-    </w:p>
-    <w:p>
-      <w:pPr>
-        <w:rPr>
-          <w:rFonts w:ascii="Arial" w:hAnsi="Arial" w:cs="Arial"/>
-          <w:color w:val="000000"/>
-          <w:sz w:val="20"/>
-          <w:szCs w:val="20"/>
-        </w:rPr>
-      </w:pPr>
-    </w:p>
-    <w:p>
-      <w:pPr>
-        <w:rPr>
-          <w:rFonts w:ascii="Arial" w:hAnsi="Arial" w:cs="Arial"/>
-          <w:color w:val="000000"/>
-          <w:sz w:val="20"/>
-          <w:szCs w:val="20"/>
-        </w:rPr>
-      </w:pPr>
-    </w:p>
-    <w:p>
-      <w:pPr>
-        <w:jc w:val="right"/>
-        <w:rPr>
-          <w:rFonts w:ascii="Arial" w:hAnsi="Arial" w:cs="Arial"/>
-          <w:color w:val="000000"/>
-          <w:sz w:val="20"/>
-          <w:szCs w:val="20"/>
-        </w:rPr>
-      </w:pPr>
-      <w:r>
-        <w:rPr>
-          <w:rFonts w:ascii="Arial" w:hAnsi="Arial" w:cs="Arial"/>
-          <w:color w:val="000000"/>
-          <w:sz w:val="20"/>
-          <w:szCs w:val="20"/>
-        </w:rPr>
-        <w:t>………………</w:t>
+        <w:ind w:left="720"/>
+        <w:rPr>
+          <w:rFonts w:ascii="Arial" w:hAnsi="Arial" w:cs="Arial"/>
+          <w:color w:val="00B0F0"/>
+          <w:sz w:val="20"/>
+          <w:szCs w:val="20"/>
+        </w:rPr>
+      </w:pPr>
+      <w:proofErr w:type="gramStart"/>
+      <w:r>
+        <w:rPr>
+          <w:rFonts w:ascii="Arial" w:hAnsi="Arial" w:cs="Arial"/>
+          <w:color w:val="00B0F0"/>
+          <w:sz w:val="20"/>
+          <w:szCs w:val="20"/>
+        </w:rPr>
+        <w:t>P(</w:t>
+      </w:r>
+      <w:proofErr w:type="gramEnd"/>
+      <w:r>
+        <w:rPr>
+          <w:rFonts w:ascii="Arial" w:hAnsi="Arial" w:cs="Arial"/>
+          <w:color w:val="00B0F0"/>
+          <w:sz w:val="20"/>
+          <w:szCs w:val="20"/>
+        </w:rPr>
+        <w:t>6, 4)</w:t>
+      </w:r>
+    </w:p>
+    <w:p>
+      <w:pPr>
+        <w:ind w:left="720"/>
+        <w:rPr>
+          <w:rFonts w:ascii="Arial" w:hAnsi="Arial" w:cs="Arial"/>
+          <w:color w:val="00B0F0"/>
+          <w:sz w:val="20"/>
+          <w:szCs w:val="20"/>
+        </w:rPr>
+      </w:pPr>
+      <w:r>
+        <w:rPr>
+          <w:rFonts w:ascii="Arial" w:hAnsi="Arial" w:cs="Arial"/>
+          <w:color w:val="00B0F0"/>
+          <w:sz w:val="20"/>
+          <w:szCs w:val="20"/>
+        </w:rPr>
+        <w:t>= 6! / (6 – 4)!</w:t>
+      </w:r>
+    </w:p>
+    <w:p>
+      <w:pPr>
+        <w:ind w:left="720"/>
+        <w:rPr>
+          <w:rFonts w:ascii="Arial" w:hAnsi="Arial" w:cs="Arial"/>
+          <w:color w:val="00B0F0"/>
+          <w:sz w:val="20"/>
+          <w:szCs w:val="20"/>
+        </w:rPr>
+      </w:pPr>
+      <w:r>
+        <w:rPr>
+          <w:rFonts w:ascii="Arial" w:hAnsi="Arial" w:cs="Arial"/>
+          <w:color w:val="00B0F0"/>
+          <w:sz w:val="20"/>
+          <w:szCs w:val="20"/>
+        </w:rPr>
+        <w:t>= 720 / 2!</w:t>
+      </w:r>
+    </w:p>
+    <w:p>
+      <w:pPr>
+        <w:ind w:left="720"/>
+        <w:rPr>
+          <w:rFonts w:ascii="Arial" w:hAnsi="Arial" w:cs="Arial"/>
+          <w:color w:val="00B0F0"/>
+          <w:sz w:val="20"/>
+          <w:szCs w:val="20"/>
+        </w:rPr>
+      </w:pPr>
+      <w:r>
+        <w:rPr>
+          <w:rFonts w:ascii="Arial" w:hAnsi="Arial" w:cs="Arial"/>
+          <w:color w:val="00B0F0"/>
+          <w:sz w:val="20"/>
+          <w:szCs w:val="20"/>
+        </w:rPr>
+        <w:t>= 720 / 2</w:t>
+      </w:r>
+    </w:p>
+    <w:p>
+      <w:pPr>
+        <w:ind w:left="720"/>
+        <w:rPr>
+          <w:rFonts w:ascii="Arial" w:hAnsi="Arial" w:cs="Arial"/>
+          <w:color w:val="00B0F0"/>
+          <w:sz w:val="20"/>
+          <w:szCs w:val="20"/>
+        </w:rPr>
+      </w:pPr>
+      <w:r>
+        <w:rPr>
+          <w:rFonts w:ascii="Arial" w:hAnsi="Arial" w:cs="Arial"/>
+          <w:color w:val="00B0F0"/>
+          <w:sz w:val="20"/>
+          <w:szCs w:val="20"/>
+        </w:rPr>
+        <w:t>= 360</w:t>
       </w:r>
     </w:p>
     <w:p>
@@ -418,77 +490,154 @@
     </w:p>
     <w:p>
       <w:pPr>
-        <w:ind w:left="720" w:hanging="720"/>
-        <w:rPr>
-          <w:rFonts w:ascii="Arial" w:hAnsi="Arial" w:cs="Arial"/>
-          <w:color w:val="000000"/>
-          <w:sz w:val="20"/>
-          <w:szCs w:val="20"/>
-        </w:rPr>
-      </w:pPr>
-    </w:p>
-    <w:p>
-      <w:pPr>
-        <w:ind w:left="720" w:hanging="720"/>
-        <w:rPr>
-          <w:rFonts w:ascii="Arial" w:hAnsi="Arial" w:cs="Arial"/>
-          <w:color w:val="000000"/>
-          <w:sz w:val="20"/>
-          <w:szCs w:val="20"/>
-        </w:rPr>
-      </w:pPr>
-    </w:p>
-    <w:p>
-      <w:pPr>
-        <w:ind w:left="720" w:hanging="720"/>
-        <w:rPr>
-          <w:rFonts w:ascii="Arial" w:hAnsi="Arial" w:cs="Arial"/>
-          <w:color w:val="000000"/>
-          <w:sz w:val="20"/>
-          <w:szCs w:val="20"/>
-        </w:rPr>
-      </w:pPr>
-    </w:p>
-    <w:p>
-      <w:pPr>
-        <w:ind w:left="720" w:hanging="720"/>
-        <w:rPr>
-          <w:rFonts w:ascii="Arial" w:hAnsi="Arial" w:cs="Arial"/>
-          <w:color w:val="000000"/>
-          <w:sz w:val="20"/>
-          <w:szCs w:val="20"/>
-        </w:rPr>
-      </w:pPr>
-    </w:p>
-    <w:p>
-      <w:pPr>
-        <w:jc w:val="right"/>
-        <w:rPr>
-          <w:rFonts w:ascii="Arial" w:hAnsi="Arial" w:cs="Arial"/>
-          <w:color w:val="000000"/>
-          <w:sz w:val="20"/>
-          <w:szCs w:val="20"/>
-        </w:rPr>
-      </w:pPr>
-      <w:r>
-        <w:rPr>
-          <w:rFonts w:ascii="Arial" w:hAnsi="Arial" w:cs="Arial"/>
-          <w:color w:val="000000"/>
-          <w:sz w:val="20"/>
-          <w:szCs w:val="20"/>
-        </w:rPr>
-        <w:t>………………</w:t>
-      </w:r>
-    </w:p>
-    <w:p>
-      <w:pPr>
-        <w:rPr>
-          <w:rFonts w:ascii="Arial" w:hAnsi="Arial" w:cs="Arial"/>
-          <w:color w:val="000000"/>
-          <w:sz w:val="20"/>
-          <w:szCs w:val="20"/>
-        </w:rPr>
-      </w:pPr>
+        <w:rPr>
+          <w:rFonts w:ascii="Arial" w:hAnsi="Arial" w:cs="Arial"/>
+          <w:color w:val="000000"/>
+          <w:sz w:val="20"/>
+          <w:szCs w:val="20"/>
+        </w:rPr>
+      </w:pPr>
+    </w:p>
+    <w:p>
+      <w:pPr>
+        <w:ind w:left="720"/>
+        <w:rPr>
+          <w:rFonts w:ascii="Arial" w:hAnsi="Arial" w:cs="Arial"/>
+          <w:color w:val="00B0F0"/>
+          <w:sz w:val="20"/>
+          <w:szCs w:val="20"/>
+          <w:vertAlign w:val="subscript"/>
+        </w:rPr>
+      </w:pPr>
+      <w:r>
+        <w:rPr>
+          <w:rFonts w:ascii="Arial" w:hAnsi="Arial" w:cs="Arial"/>
+          <w:color w:val="00B0F0"/>
+          <w:sz w:val="20"/>
+          <w:szCs w:val="20"/>
+          <w:vertAlign w:val="superscript"/>
+        </w:rPr>
+        <w:t xml:space="preserve"> 6</w:t>
+      </w:r>
+      <w:r>
+        <w:rPr>
+          <w:rFonts w:ascii="Arial" w:hAnsi="Arial" w:cs="Arial"/>
+          <w:color w:val="00B0F0"/>
+          <w:sz w:val="20"/>
+          <w:szCs w:val="20"/>
+        </w:rPr>
+        <w:t>C</w:t>
+      </w:r>
+      <w:r>
+        <w:rPr>
+          <w:rFonts w:ascii="Arial" w:hAnsi="Arial" w:cs="Arial"/>
+          <w:color w:val="00B0F0"/>
+          <w:sz w:val="20"/>
+          <w:szCs w:val="20"/>
+          <w:vertAlign w:val="subscript"/>
+        </w:rPr>
+        <w:t>3</w:t>
+      </w:r>
+    </w:p>
+    <w:p>
+      <w:pPr>
+        <w:ind w:left="720"/>
+        <w:rPr>
+          <w:rFonts w:ascii="Arial" w:hAnsi="Arial" w:cs="Arial"/>
+          <w:color w:val="00B0F0"/>
+          <w:sz w:val="20"/>
+          <w:szCs w:val="20"/>
+        </w:rPr>
+      </w:pPr>
+      <w:r>
+        <w:rPr>
+          <w:rFonts w:ascii="Arial" w:hAnsi="Arial" w:cs="Arial"/>
+          <w:color w:val="00B0F0"/>
+          <w:sz w:val="20"/>
+          <w:szCs w:val="20"/>
+        </w:rPr>
+        <w:t>= 6! / (3! * (6 – 3)!)</w:t>
+      </w:r>
+    </w:p>
+    <w:p>
+      <w:pPr>
+        <w:ind w:left="720"/>
+        <w:rPr>
+          <w:rFonts w:ascii="Arial" w:hAnsi="Arial" w:cs="Arial"/>
+          <w:color w:val="00B0F0"/>
+          <w:sz w:val="20"/>
+          <w:szCs w:val="20"/>
+        </w:rPr>
+      </w:pPr>
+      <w:r>
+        <w:rPr>
+          <w:rFonts w:ascii="Arial" w:hAnsi="Arial" w:cs="Arial"/>
+          <w:color w:val="00B0F0"/>
+          <w:sz w:val="20"/>
+          <w:szCs w:val="20"/>
+        </w:rPr>
+        <w:t>= 6! / (3! * 3!)</w:t>
+      </w:r>
+    </w:p>
+    <w:p>
+      <w:pPr>
+        <w:ind w:left="720"/>
+        <w:rPr>
+          <w:rFonts w:ascii="Arial" w:hAnsi="Arial" w:cs="Arial"/>
+          <w:color w:val="00B0F0"/>
+          <w:sz w:val="20"/>
+          <w:szCs w:val="20"/>
+        </w:rPr>
+      </w:pPr>
+      <w:r>
+        <w:rPr>
+          <w:rFonts w:ascii="Arial" w:hAnsi="Arial" w:cs="Arial"/>
+          <w:color w:val="00B0F0"/>
+          <w:sz w:val="20"/>
+          <w:szCs w:val="20"/>
+        </w:rPr>
+        <w:t>= 720 / (6 * 6)</w:t>
+      </w:r>
+    </w:p>
+    <w:p>
+      <w:pPr>
+        <w:ind w:left="720"/>
+        <w:rPr>
+          <w:rFonts w:ascii="Arial" w:hAnsi="Arial" w:cs="Arial"/>
+          <w:color w:val="00B0F0"/>
+          <w:sz w:val="20"/>
+          <w:szCs w:val="20"/>
+        </w:rPr>
+      </w:pPr>
+      <w:r>
+        <w:rPr>
+          <w:rFonts w:ascii="Arial" w:hAnsi="Arial" w:cs="Arial"/>
+          <w:color w:val="00B0F0"/>
+          <w:sz w:val="20"/>
+          <w:szCs w:val="20"/>
+        </w:rPr>
+        <w:t>= 720 / 36</w:t>
+      </w:r>
+    </w:p>
+    <w:p>
+      <w:pPr>
+        <w:ind w:left="720"/>
+        <w:rPr>
+          <w:rFonts w:ascii="Arial" w:hAnsi="Arial" w:cs="Arial"/>
+          <w:color w:val="00B0F0"/>
+          <w:sz w:val="20"/>
+          <w:szCs w:val="20"/>
+        </w:rPr>
+      </w:pPr>
+      <w:r>
+        <w:rPr>
+          <w:rFonts w:ascii="Arial" w:hAnsi="Arial" w:cs="Arial"/>
+          <w:color w:val="00B0F0"/>
+          <w:sz w:val="20"/>
+          <w:szCs w:val="20"/>
+        </w:rPr>
+        <w:t>= 20</w:t>
+      </w:r>
     </w:p>
     <w:p>
       <w:pPr>
@@ -554,6 +703,39 @@
     </w:p>
     <w:p>
       <w:pPr>
+        <w:pStyle w:val="ListParagraph"/>
+        <w:numPr>
+          <w:ilvl w:val="0"/>
+          <w:numId w:val="2"/>
+        </w:numPr>
+        <w:rPr>
+          <w:rFonts w:ascii="Arial" w:hAnsi="Arial" w:cs="Arial"/>
+          <w:color w:val="000000"/>
+          <w:sz w:val="20"/>
+          <w:szCs w:val="20"/>
+        </w:rPr>
+      </w:pPr>
+      <w:r>
+        <w:rPr>
+          <w:rFonts w:ascii="Arial" w:hAnsi="Arial" w:cs="Arial"/>
+          <w:color w:val="000000"/>
+          <w:sz w:val="20"/>
+          <w:szCs w:val="20"/>
+        </w:rPr>
+        <w:t>How many</w:t>
+      </w:r>
+      <w:r>
+        <w:rPr>
+          <w:rFonts w:ascii="Arial" w:hAnsi="Arial" w:cs="Arial"/>
+          <w:color w:val="000000"/>
+          <w:sz w:val="20"/>
+          <w:szCs w:val="20"/>
+        </w:rPr>
+        <w:t xml:space="preserve"> begin with 55?</w:t>
+      </w:r>
+    </w:p>
+    <w:p>
+      <w:pPr>
         <w:ind w:left="720"/>
         <w:rPr>
           <w:rFonts w:ascii="Arial" w:hAnsi="Arial" w:cs="Arial"/>
@@ -562,25 +744,122 @@
           <w:szCs w:val="20"/>
         </w:rPr>
       </w:pPr>
-      <w:r>
-        <w:rPr>
-          <w:rFonts w:ascii="Arial" w:hAnsi="Arial" w:cs="Arial"/>
-          <w:color w:val="000000"/>
-          <w:sz w:val="20"/>
-          <w:szCs w:val="20"/>
-        </w:rPr>
-        <w:t>(i)</w:t>
-      </w:r>
-      <w:r>
-        <w:rPr>
-          <w:rFonts w:ascii="Arial" w:hAnsi="Arial" w:cs="Arial"/>
-          <w:color w:val="000000"/>
+    </w:p>
+    <w:p>
+      <w:pPr>
+        <w:ind w:left="720" w:firstLine="720"/>
+        <w:rPr>
+          <w:rFonts w:ascii="Arial" w:hAnsi="Arial" w:cs="Arial"/>
+          <w:color w:val="00B0F0"/>
+          <w:sz w:val="20"/>
+          <w:szCs w:val="20"/>
+        </w:rPr>
+      </w:pPr>
+      <w:r>
+        <w:rPr>
+          <w:rFonts w:ascii="Arial" w:hAnsi="Arial" w:cs="Arial"/>
+          <w:color w:val="00B0F0"/>
+          <w:sz w:val="20"/>
+          <w:szCs w:val="20"/>
+        </w:rPr>
+        <w:t>6 – 2 = 4</w:t>
+      </w:r>
+    </w:p>
+    <w:p>
+      <w:pPr>
+        <w:ind w:left="720"/>
+        <w:rPr>
+          <w:rFonts w:ascii="Arial" w:hAnsi="Arial" w:cs="Arial"/>
+          <w:color w:val="00B0F0"/>
+          <w:sz w:val="20"/>
+          <w:szCs w:val="20"/>
+        </w:rPr>
+      </w:pPr>
+      <w:r>
+        <w:rPr>
+          <w:rFonts w:ascii="Arial" w:hAnsi="Arial" w:cs="Arial"/>
+          <w:color w:val="00B0F0"/>
           <w:sz w:val="20"/>
           <w:szCs w:val="20"/>
         </w:rPr>
         <w:tab/>
-        <w:t>How many begin with 55?</w:t>
-      </w:r>
+        <w:t>10</w:t>
+      </w:r>
+      <w:r>
+        <w:rPr>
+          <w:rFonts w:ascii="Arial" w:hAnsi="Arial" w:cs="Arial"/>
+          <w:color w:val="00B0F0"/>
+          <w:sz w:val="20"/>
+          <w:szCs w:val="20"/>
+          <w:vertAlign w:val="superscript"/>
+        </w:rPr>
+        <w:t>4</w:t>
+      </w:r>
+      <w:r>
+        <w:rPr>
+          <w:rFonts w:ascii="Arial" w:hAnsi="Arial" w:cs="Arial"/>
+          <w:color w:val="00B0F0"/>
+          <w:sz w:val="20"/>
+          <w:szCs w:val="20"/>
+        </w:rPr>
+        <w:t xml:space="preserve"> = 10000</w:t>
+      </w:r>
+    </w:p>
+    <w:p>
+      <w:pPr>
+        <w:rPr>
+          <w:rFonts w:ascii="Arial" w:hAnsi="Arial" w:cs="Arial"/>
+          <w:color w:val="000000"/>
+          <w:sz w:val="20"/>
+          <w:szCs w:val="20"/>
+        </w:rPr>
+      </w:pPr>
+    </w:p>
+    <w:p>
+      <w:pPr>
+        <w:pStyle w:val="ListParagraph"/>
+        <w:numPr>
+          <w:ilvl w:val="0"/>
+          <w:numId w:val="2"/>
+        </w:numPr>
+        <w:rPr>
+          <w:rFonts w:ascii="Arial" w:hAnsi="Arial" w:cs="Arial"/>
+          <w:color w:val="000000"/>
+          <w:sz w:val="20"/>
+          <w:szCs w:val="20"/>
+        </w:rPr>
+      </w:pPr>
+      <w:r>
+        <w:rPr>
+          <w:rFonts w:ascii="Arial" w:hAnsi="Arial" w:cs="Arial"/>
+          <w:color w:val="000000"/>
+          <w:sz w:val="20"/>
+          <w:szCs w:val="20"/>
+        </w:rPr>
+        <w:t>How many end with 777?</w:t>
+      </w:r>
+    </w:p>
+    <w:p>
+      <w:pPr>
+        <w:ind w:left="720"/>
+        <w:rPr>
+          <w:rFonts w:ascii="Arial" w:hAnsi="Arial" w:cs="Arial"/>
+          <w:color w:val="000000"/>
+          <w:sz w:val="20"/>
+          <w:szCs w:val="20"/>
+        </w:rPr>
+      </w:pPr>
+    </w:p>
+    <w:p>
+      <w:pPr>
+        <w:ind w:left="720"/>
+        <w:rPr>
+          <w:rFonts w:ascii="Arial" w:hAnsi="Arial" w:cs="Arial"/>
+          <w:color w:val="00B0F0"/>
+          <w:sz w:val="20"/>
+          <w:szCs w:val="20"/>
+        </w:rPr>
+      </w:pPr>
       <w:r>
         <w:rPr>
           <w:rFonts w:ascii="Arial" w:hAnsi="Arial" w:cs="Arial"/>
@@ -593,12 +872,240 @@
       <w:r>
         <w:rPr>
           <w:rFonts w:ascii="Arial" w:hAnsi="Arial" w:cs="Arial"/>
-          <w:color w:val="000000"/>
+          <w:color w:val="00B0F0"/>
+          <w:sz w:val="20"/>
+          <w:szCs w:val="20"/>
+        </w:rPr>
+        <w:t>6 – 3 = 3</w:t>
+      </w:r>
+    </w:p>
+    <w:p>
+      <w:pPr>
+        <w:ind w:left="720"/>
+        <w:rPr>
+          <w:rFonts w:ascii="Arial" w:hAnsi="Arial" w:cs="Arial"/>
+          <w:color w:val="00B0F0"/>
+          <w:sz w:val="20"/>
+          <w:szCs w:val="20"/>
+        </w:rPr>
+      </w:pPr>
+      <w:r>
+        <w:rPr>
+          <w:rFonts w:ascii="Arial" w:hAnsi="Arial" w:cs="Arial"/>
+          <w:color w:val="00B0F0"/>
           <w:sz w:val="20"/>
           <w:szCs w:val="20"/>
         </w:rPr>
         <w:tab/>
-      </w:r>
+        <w:t>10</w:t>
+      </w:r>
+      <w:r>
+        <w:rPr>
+          <w:rFonts w:ascii="Arial" w:hAnsi="Arial" w:cs="Arial"/>
+          <w:color w:val="00B0F0"/>
+          <w:sz w:val="20"/>
+          <w:szCs w:val="20"/>
+          <w:vertAlign w:val="superscript"/>
+        </w:rPr>
+        <w:t>3</w:t>
+      </w:r>
+      <w:r>
+        <w:rPr>
+          <w:rFonts w:ascii="Arial" w:hAnsi="Arial" w:cs="Arial"/>
+          <w:color w:val="00B0F0"/>
+          <w:sz w:val="20"/>
+          <w:szCs w:val="20"/>
+        </w:rPr>
+        <w:t xml:space="preserve"> = 1000</w:t>
+      </w:r>
+    </w:p>
+    <w:p>
+      <w:pPr>
+        <w:ind w:left="720"/>
+        <w:rPr>
+          <w:rFonts w:ascii="Arial" w:hAnsi="Arial" w:cs="Arial"/>
+          <w:color w:val="000000"/>
+          <w:sz w:val="20"/>
+          <w:szCs w:val="20"/>
+        </w:rPr>
+      </w:pPr>
+    </w:p>
+    <w:p>
+      <w:pPr>
+        <w:pStyle w:val="ListParagraph"/>
+        <w:numPr>
+          <w:ilvl w:val="0"/>
+          <w:numId w:val="2"/>
+        </w:numPr>
+        <w:rPr>
+          <w:rFonts w:ascii="Arial" w:hAnsi="Arial" w:cs="Arial"/>
+          <w:color w:val="000000"/>
+          <w:sz w:val="20"/>
+          <w:szCs w:val="20"/>
+        </w:rPr>
+      </w:pPr>
+      <w:r>
+        <w:rPr>
+          <w:rFonts w:ascii="Arial" w:hAnsi="Arial" w:cs="Arial"/>
+          <w:color w:val="000000"/>
+          <w:sz w:val="20"/>
+          <w:szCs w:val="20"/>
+        </w:rPr>
+        <w:t>How many b</w:t>
+      </w:r>
+      <w:r>
+        <w:rPr>
+          <w:rFonts w:ascii="Arial" w:hAnsi="Arial" w:cs="Arial"/>
+          <w:color w:val="000000"/>
+          <w:sz w:val="20"/>
+          <w:szCs w:val="20"/>
+        </w:rPr>
+        <w:t>egin with 55 and end with 777?</w:t>
+      </w:r>
+    </w:p>
+    <w:p>
+      <w:pPr>
+        <w:rPr>
+          <w:rFonts w:ascii="Arial" w:hAnsi="Arial" w:cs="Arial"/>
+          <w:color w:val="000000"/>
+          <w:sz w:val="20"/>
+          <w:szCs w:val="20"/>
+        </w:rPr>
+      </w:pPr>
+    </w:p>
+    <w:p>
+      <w:pPr>
+        <w:ind w:left="1440"/>
+        <w:rPr>
+          <w:rFonts w:ascii="Arial" w:hAnsi="Arial" w:cs="Arial"/>
+          <w:color w:val="00B0F0"/>
+          <w:sz w:val="20"/>
+          <w:szCs w:val="20"/>
+        </w:rPr>
+      </w:pPr>
+      <w:r>
+        <w:rPr>
+          <w:rFonts w:ascii="Arial" w:hAnsi="Arial" w:cs="Arial"/>
+          <w:color w:val="00B0F0"/>
+          <w:sz w:val="20"/>
+          <w:szCs w:val="20"/>
+        </w:rPr>
+        <w:t>6 – 2 – 3 = 1</w:t>
+      </w:r>
+    </w:p>
+    <w:p>
+      <w:pPr>
+        <w:ind w:left="1440"/>
+        <w:rPr>
+          <w:rFonts w:ascii="Arial" w:hAnsi="Arial" w:cs="Arial"/>
+          <w:color w:val="00B0F0"/>
+          <w:sz w:val="20"/>
+          <w:szCs w:val="20"/>
+        </w:rPr>
+      </w:pPr>
+      <w:r>
+        <w:rPr>
+          <w:rFonts w:ascii="Arial" w:hAnsi="Arial" w:cs="Arial"/>
+          <w:color w:val="00B0F0"/>
+          <w:sz w:val="20"/>
+          <w:szCs w:val="20"/>
+        </w:rPr>
+        <w:t>10</w:t>
+      </w:r>
+      <w:r>
+        <w:rPr>
+          <w:rFonts w:ascii="Arial" w:hAnsi="Arial" w:cs="Arial"/>
+          <w:color w:val="00B0F0"/>
+          <w:sz w:val="20"/>
+          <w:szCs w:val="20"/>
+          <w:vertAlign w:val="superscript"/>
+        </w:rPr>
+        <w:t>1</w:t>
+      </w:r>
+      <w:r>
+        <w:rPr>
+          <w:rFonts w:ascii="Arial" w:hAnsi="Arial" w:cs="Arial"/>
+          <w:color w:val="00B0F0"/>
+          <w:sz w:val="20"/>
+          <w:szCs w:val="20"/>
+        </w:rPr>
+        <w:t xml:space="preserve"> = </w:t>
+      </w:r>
+      <w:r>
+        <w:rPr>
+          <w:rFonts w:ascii="Arial" w:hAnsi="Arial" w:cs="Arial"/>
+          <w:color w:val="00B0F0"/>
+          <w:sz w:val="20"/>
+          <w:szCs w:val="20"/>
+        </w:rPr>
+        <w:t>10</w:t>
+      </w:r>
+      <w:bookmarkStart w:id="0" w:name="_GoBack"/>
+      <w:bookmarkEnd w:id="0"/>
+    </w:p>
+    <w:p>
+      <w:pPr>
+        <w:ind w:left="720"/>
+        <w:rPr>
+          <w:rFonts w:ascii="Arial" w:hAnsi="Arial" w:cs="Arial"/>
+          <w:color w:val="000000"/>
+          <w:sz w:val="20"/>
+          <w:szCs w:val="20"/>
+        </w:rPr>
+      </w:pPr>
+    </w:p>
+    <w:p>
+      <w:pPr>
+        <w:pStyle w:val="ListParagraph"/>
+        <w:numPr>
+          <w:ilvl w:val="0"/>
+          <w:numId w:val="2"/>
+        </w:numPr>
+        <w:rPr>
+          <w:rFonts w:ascii="Arial" w:hAnsi="Arial" w:cs="Arial"/>
+          <w:color w:val="000000"/>
+          <w:sz w:val="20"/>
+          <w:szCs w:val="20"/>
+        </w:rPr>
+      </w:pPr>
+      <w:r>
+        <w:rPr>
+          <w:rFonts w:ascii="Arial" w:hAnsi="Arial" w:cs="Arial"/>
+          <w:color w:val="000000"/>
+          <w:sz w:val="20"/>
+          <w:szCs w:val="20"/>
+        </w:rPr>
+        <w:t xml:space="preserve">How many begin with 55 or </w:t>
+      </w:r>
+      <w:r>
+        <w:rPr>
+          <w:rFonts w:ascii="Arial" w:hAnsi="Arial" w:cs="Arial"/>
+          <w:color w:val="000000"/>
+          <w:sz w:val="20"/>
+          <w:szCs w:val="20"/>
+        </w:rPr>
+        <w:t>end with 777, or both?</w:t>
+      </w:r>
+    </w:p>
+    <w:p>
+      <w:pPr>
+        <w:rPr>
+          <w:rFonts w:ascii="Arial" w:hAnsi="Arial" w:cs="Arial"/>
+          <w:color w:val="000000"/>
+          <w:sz w:val="20"/>
+          <w:szCs w:val="20"/>
+        </w:rPr>
+      </w:pPr>
+    </w:p>
+    <w:p>
+      <w:pPr>
+        <w:rPr>
+          <w:rFonts w:ascii="Arial" w:hAnsi="Arial" w:cs="Arial"/>
+          <w:color w:val="00B0F0"/>
+          <w:sz w:val="20"/>
+          <w:szCs w:val="20"/>
+        </w:rPr>
+      </w:pPr>
       <w:r>
         <w:rPr>
           <w:rFonts w:ascii="Arial" w:hAnsi="Arial" w:cs="Arial"/>
@@ -616,293 +1123,16 @@
           <w:szCs w:val="20"/>
         </w:rPr>
         <w:tab/>
-        <w:t>………………</w:t>
-      </w:r>
-    </w:p>
-    <w:p>
-      <w:pPr>
-        <w:ind w:left="720"/>
-        <w:rPr>
-          <w:rFonts w:ascii="Arial" w:hAnsi="Arial" w:cs="Arial"/>
-          <w:color w:val="000000"/>
-          <w:sz w:val="20"/>
-          <w:szCs w:val="20"/>
-        </w:rPr>
-      </w:pPr>
-    </w:p>
-    <w:p>
-      <w:pPr>
-        <w:ind w:left="720"/>
-        <w:rPr>
-          <w:rFonts w:ascii="Arial" w:hAnsi="Arial" w:cs="Arial"/>
-          <w:color w:val="000000"/>
-          <w:sz w:val="20"/>
-          <w:szCs w:val="20"/>
-        </w:rPr>
-      </w:pPr>
-    </w:p>
-    <w:p>
-      <w:pPr>
-        <w:ind w:left="720"/>
-        <w:rPr>
-          <w:rFonts w:ascii="Arial" w:hAnsi="Arial" w:cs="Arial"/>
-          <w:color w:val="000000"/>
-          <w:sz w:val="20"/>
-          <w:szCs w:val="20"/>
-        </w:rPr>
-      </w:pPr>
-    </w:p>
-    <w:p>
-      <w:pPr>
-        <w:ind w:left="720"/>
-        <w:rPr>
-          <w:rFonts w:ascii="Arial" w:hAnsi="Arial" w:cs="Arial"/>
-          <w:color w:val="000000"/>
-          <w:sz w:val="20"/>
-          <w:szCs w:val="20"/>
-        </w:rPr>
-      </w:pPr>
-      <w:r>
-        <w:rPr>
-          <w:rFonts w:ascii="Arial" w:hAnsi="Arial" w:cs="Arial"/>
-          <w:color w:val="000000"/>
-          <w:sz w:val="20"/>
-          <w:szCs w:val="20"/>
-        </w:rPr>
-        <w:t>(ii)</w:t>
-      </w:r>
-      <w:r>
-        <w:rPr>
-          <w:rFonts w:ascii="Arial" w:hAnsi="Arial" w:cs="Arial"/>
-          <w:color w:val="000000"/>
-          <w:sz w:val="20"/>
-          <w:szCs w:val="20"/>
-        </w:rPr>
-        <w:tab/>
-        <w:t>How many end with 777?</w:t>
-      </w:r>
-      <w:r>
-        <w:rPr>
-          <w:rFonts w:ascii="Arial" w:hAnsi="Arial" w:cs="Arial"/>
-          <w:color w:val="000000"/>
-          <w:sz w:val="20"/>
-          <w:szCs w:val="20"/>
-        </w:rPr>
-        <w:tab/>
-      </w:r>
-      <w:r>
-        <w:rPr>
-          <w:rFonts w:ascii="Arial" w:hAnsi="Arial" w:cs="Arial"/>
-          <w:color w:val="000000"/>
-          <w:sz w:val="20"/>
-          <w:szCs w:val="20"/>
-        </w:rPr>
-        <w:tab/>
-      </w:r>
-      <w:r>
-        <w:rPr>
-          <w:rFonts w:ascii="Arial" w:hAnsi="Arial" w:cs="Arial"/>
-          <w:color w:val="000000"/>
-          <w:sz w:val="20"/>
-          <w:szCs w:val="20"/>
-        </w:rPr>
-        <w:tab/>
-      </w:r>
-      <w:r>
-        <w:rPr>
-          <w:rFonts w:ascii="Arial" w:hAnsi="Arial" w:cs="Arial"/>
-          <w:color w:val="000000"/>
-          <w:sz w:val="20"/>
-          <w:szCs w:val="20"/>
-        </w:rPr>
-        <w:tab/>
-        <w:t>…...………….</w:t>
-      </w:r>
-    </w:p>
-    <w:p>
-      <w:pPr>
-        <w:ind w:left="720"/>
-        <w:rPr>
-          <w:rFonts w:ascii="Arial" w:hAnsi="Arial" w:cs="Arial"/>
-          <w:color w:val="000000"/>
-          <w:sz w:val="20"/>
-          <w:szCs w:val="20"/>
-        </w:rPr>
-      </w:pPr>
-    </w:p>
-    <w:p>
-      <w:pPr>
-        <w:ind w:left="720"/>
-        <w:rPr>
-          <w:rFonts w:ascii="Arial" w:hAnsi="Arial" w:cs="Arial"/>
-          <w:color w:val="000000"/>
-          <w:sz w:val="20"/>
-          <w:szCs w:val="20"/>
-        </w:rPr>
-      </w:pPr>
-    </w:p>
-    <w:p>
-      <w:pPr>
-        <w:ind w:left="720"/>
-        <w:rPr>
-          <w:rFonts w:ascii="Arial" w:hAnsi="Arial" w:cs="Arial"/>
-          <w:color w:val="000000"/>
-          <w:sz w:val="20"/>
-          <w:szCs w:val="20"/>
-        </w:rPr>
-      </w:pPr>
-    </w:p>
-    <w:p>
-      <w:pPr>
-        <w:ind w:left="720"/>
-        <w:rPr>
-          <w:rFonts w:ascii="Arial" w:hAnsi="Arial" w:cs="Arial"/>
-          <w:color w:val="000000"/>
-          <w:sz w:val="20"/>
-          <w:szCs w:val="20"/>
-        </w:rPr>
-      </w:pPr>
-      <w:r>
-        <w:rPr>
-          <w:rFonts w:ascii="Arial" w:hAnsi="Arial" w:cs="Arial"/>
-          <w:color w:val="000000"/>
-          <w:sz w:val="20"/>
-          <w:szCs w:val="20"/>
-        </w:rPr>
-        <w:t>(iii)</w:t>
-      </w:r>
-      <w:r>
-        <w:rPr>
-          <w:rFonts w:ascii="Arial" w:hAnsi="Arial" w:cs="Arial"/>
-          <w:color w:val="000000"/>
-          <w:sz w:val="20"/>
-          <w:szCs w:val="20"/>
-        </w:rPr>
-        <w:tab/>
-        <w:t>How many begin with 55 and end with 777?</w:t>
-      </w:r>
-      <w:r>
-        <w:rPr>
-          <w:rFonts w:ascii="Arial" w:hAnsi="Arial" w:cs="Arial"/>
-          <w:color w:val="000000"/>
-          <w:sz w:val="20"/>
-          <w:szCs w:val="20"/>
-        </w:rPr>
-        <w:tab/>
-      </w:r>
-      <w:r>
-        <w:rPr>
-          <w:rFonts w:ascii="Arial" w:hAnsi="Arial" w:cs="Arial"/>
-          <w:color w:val="000000"/>
-          <w:sz w:val="20"/>
-          <w:szCs w:val="20"/>
-        </w:rPr>
-        <w:tab/>
-        <w:t>...…………….</w:t>
-      </w:r>
-    </w:p>
-    <w:p>
-      <w:pPr>
-        <w:ind w:left="720"/>
-        <w:rPr>
-          <w:rFonts w:ascii="Arial" w:hAnsi="Arial" w:cs="Arial"/>
-          <w:color w:val="000000"/>
-          <w:sz w:val="20"/>
-          <w:szCs w:val="20"/>
-        </w:rPr>
-      </w:pPr>
-    </w:p>
-    <w:p>
-      <w:pPr>
-        <w:ind w:left="720"/>
-        <w:rPr>
-          <w:rFonts w:ascii="Arial" w:hAnsi="Arial" w:cs="Arial"/>
-          <w:color w:val="000000"/>
-          <w:sz w:val="20"/>
-          <w:szCs w:val="20"/>
-        </w:rPr>
-      </w:pPr>
-    </w:p>
-    <w:p>
-      <w:pPr>
-        <w:ind w:left="720"/>
-        <w:rPr>
-          <w:rFonts w:ascii="Arial" w:hAnsi="Arial" w:cs="Arial"/>
-          <w:color w:val="000000"/>
-          <w:sz w:val="20"/>
-          <w:szCs w:val="20"/>
-        </w:rPr>
-      </w:pPr>
-    </w:p>
-    <w:p>
-      <w:pPr>
-        <w:ind w:left="720"/>
-        <w:rPr>
-          <w:rFonts w:ascii="Arial" w:hAnsi="Arial" w:cs="Arial"/>
-          <w:color w:val="000000"/>
-          <w:sz w:val="20"/>
-          <w:szCs w:val="20"/>
-        </w:rPr>
-      </w:pPr>
-      <w:r>
-        <w:rPr>
-          <w:rFonts w:ascii="Arial" w:hAnsi="Arial" w:cs="Arial"/>
-          <w:color w:val="000000"/>
-          <w:sz w:val="20"/>
-          <w:szCs w:val="20"/>
-        </w:rPr>
-        <w:t>(iv)</w:t>
-      </w:r>
-      <w:r>
-        <w:rPr>
-          <w:rFonts w:ascii="Arial" w:hAnsi="Arial" w:cs="Arial"/>
-          <w:color w:val="000000"/>
-          <w:sz w:val="20"/>
-          <w:szCs w:val="20"/>
-        </w:rPr>
-        <w:tab/>
-        <w:t>How many begin with 55 or end with 777, or both?</w:t>
-      </w:r>
-      <w:r>
-        <w:rPr>
-          <w:rFonts w:ascii="Arial" w:hAnsi="Arial" w:cs="Arial"/>
-          <w:color w:val="000000"/>
-          <w:sz w:val="20"/>
-          <w:szCs w:val="20"/>
-        </w:rPr>
-        <w:tab/>
-        <w:t>...…………….</w:t>
-      </w:r>
-    </w:p>
-    <w:p>
-      <w:pPr>
-        <w:rPr>
-          <w:rFonts w:ascii="Arial" w:hAnsi="Arial" w:cs="Arial"/>
-          <w:color w:val="000000"/>
-          <w:sz w:val="20"/>
-          <w:szCs w:val="20"/>
-        </w:rPr>
-      </w:pPr>
-    </w:p>
-    <w:p>
-      <w:pPr>
-        <w:rPr>
-          <w:rFonts w:ascii="Arial" w:hAnsi="Arial" w:cs="Arial"/>
-          <w:color w:val="000000"/>
-          <w:sz w:val="20"/>
-          <w:szCs w:val="20"/>
-        </w:rPr>
-      </w:pPr>
-    </w:p>
-    <w:p>
-      <w:pPr>
-        <w:rPr>
-          <w:rFonts w:ascii="Arial" w:hAnsi="Arial" w:cs="Arial"/>
-          <w:color w:val="000000"/>
-          <w:sz w:val="20"/>
-          <w:szCs w:val="20"/>
-        </w:rPr>
-      </w:pPr>
+      </w:r>
+      <w:r>
+        <w:rPr>
+          <w:rFonts w:ascii="Arial" w:hAnsi="Arial" w:cs="Arial"/>
+          <w:color w:val="00B0F0"/>
+          <w:sz w:val="20"/>
+          <w:szCs w:val="20"/>
+        </w:rPr>
+        <w:t>10000 + 1000 – 10 = 10990</w:t>
+      </w:r>
     </w:p>
     <w:p>
       <w:pPr>
@@ -975,7 +1205,82 @@
       <w:pPr>
         <w:rPr>
           <w:rFonts w:ascii="Arial" w:hAnsi="Arial" w:cs="Arial"/>
-          <w:color w:val="000000"/>
+          <w:color w:val="00B0F0"/>
+          <w:sz w:val="20"/>
+          <w:szCs w:val="20"/>
+        </w:rPr>
+      </w:pPr>
+      <w:r>
+        <w:rPr>
+          <w:rFonts w:ascii="Arial" w:hAnsi="Arial" w:cs="Arial"/>
+          <w:color w:val="000000"/>
+          <w:sz w:val="20"/>
+          <w:szCs w:val="20"/>
+        </w:rPr>
+        <w:tab/>
+      </w:r>
+      <w:r>
+        <w:rPr>
+          <w:rFonts w:ascii="Arial" w:hAnsi="Arial" w:cs="Arial"/>
+          <w:color w:val="00B0F0"/>
+          <w:sz w:val="20"/>
+          <w:szCs w:val="20"/>
+        </w:rPr>
+        <w:t>w</w:t>
+      </w:r>
+      <w:r>
+        <w:rPr>
+          <w:rFonts w:ascii="Arial" w:hAnsi="Arial" w:cs="Arial"/>
+          <w:color w:val="00B0F0"/>
+          <w:sz w:val="20"/>
+          <w:szCs w:val="20"/>
+        </w:rPr>
+        <w:t xml:space="preserve"> </w:t>
+      </w:r>
+      <w:r>
+        <w:rPr>
+          <w:rFonts w:ascii="Arial" w:hAnsi="Arial" w:cs="Arial"/>
+          <w:color w:val="00B0F0"/>
+          <w:sz w:val="20"/>
+          <w:szCs w:val="20"/>
+        </w:rPr>
+        <w:sym w:font="Symbol" w:char="F0BA"/>
+      </w:r>
+      <w:r>
+        <w:rPr>
+          <w:rFonts w:ascii="Arial" w:hAnsi="Arial" w:cs="Arial"/>
+          <w:color w:val="00B0F0"/>
+          <w:sz w:val="20"/>
+          <w:szCs w:val="20"/>
+        </w:rPr>
+        <w:t xml:space="preserve"> 5</w:t>
+      </w:r>
+    </w:p>
+    <w:p>
+      <w:pPr>
+        <w:rPr>
+          <w:rFonts w:ascii="Arial" w:hAnsi="Arial" w:cs="Arial"/>
+          <w:color w:val="00B0F0"/>
+          <w:sz w:val="20"/>
+          <w:szCs w:val="20"/>
+        </w:rPr>
+      </w:pPr>
+    </w:p>
+    <w:p>
+      <w:pPr>
+        <w:rPr>
+          <w:rFonts w:ascii="Arial" w:hAnsi="Arial" w:cs="Arial"/>
+          <w:color w:val="00B0F0"/>
+          <w:sz w:val="20"/>
+          <w:szCs w:val="20"/>
+        </w:rPr>
+      </w:pPr>
+    </w:p>
+    <w:p>
+      <w:pPr>
+        <w:rPr>
+          <w:rFonts w:ascii="Arial" w:hAnsi="Arial" w:cs="Arial"/>
+          <w:color w:val="00B0F0"/>
           <w:sz w:val="20"/>
           <w:szCs w:val="20"/>
         </w:rPr>
@@ -986,72 +1291,32 @@
         <w:jc w:val="right"/>
         <w:rPr>
           <w:rFonts w:ascii="Arial" w:hAnsi="Arial" w:cs="Arial"/>
-          <w:color w:val="000000"/>
-          <w:sz w:val="20"/>
-          <w:szCs w:val="20"/>
-        </w:rPr>
-      </w:pPr>
-      <w:r>
-        <w:rPr>
-          <w:rFonts w:ascii="Arial" w:hAnsi="Arial" w:cs="Arial"/>
-          <w:color w:val="000000"/>
-          <w:sz w:val="20"/>
-          <w:szCs w:val="20"/>
-        </w:rPr>
-        <w:t>……………………</w:t>
-      </w:r>
-    </w:p>
-    <w:p>
-      <w:pPr>
-        <w:rPr>
-          <w:rFonts w:ascii="Arial" w:hAnsi="Arial" w:cs="Arial"/>
-          <w:color w:val="000000"/>
-          <w:sz w:val="20"/>
-          <w:szCs w:val="20"/>
-        </w:rPr>
-      </w:pPr>
-    </w:p>
-    <w:p>
-      <w:pPr>
-        <w:jc w:val="right"/>
-        <w:rPr>
-          <w:rFonts w:ascii="Arial" w:hAnsi="Arial" w:cs="Arial"/>
-          <w:color w:val="000000"/>
-          <w:sz w:val="20"/>
-          <w:szCs w:val="20"/>
-        </w:rPr>
-      </w:pPr>
-      <w:r>
-        <w:rPr>
-          <w:rFonts w:ascii="Arial" w:hAnsi="Arial" w:cs="Arial"/>
-          <w:color w:val="000000"/>
-          <w:sz w:val="20"/>
-          <w:szCs w:val="20"/>
-        </w:rPr>
-        <w:t xml:space="preserve"> [1 + 2 + 2 + 4 + 1 = 10 marks ]</w:t>
-      </w:r>
-    </w:p>
-    <w:p>
-      <w:pPr>
-        <w:jc w:val="right"/>
-        <w:rPr>
-          <w:rFonts w:ascii="Arial" w:hAnsi="Arial" w:cs="Arial"/>
-          <w:color w:val="000000"/>
-          <w:sz w:val="20"/>
-          <w:szCs w:val="20"/>
-        </w:rPr>
-      </w:pPr>
-    </w:p>
-    <w:p>
-      <w:pPr>
-        <w:rPr>
-          <w:rFonts w:ascii="Arial" w:hAnsi="Arial" w:cs="Arial"/>
           <w:b/>
           <w:sz w:val="20"/>
           <w:szCs w:val="20"/>
           <w:lang w:val="en-AU"/>
         </w:rPr>
       </w:pPr>
+      <w:r>
+        <w:rPr>
+          <w:rFonts w:ascii="Arial" w:hAnsi="Arial" w:cs="Arial"/>
+          <w:color w:val="000000"/>
+          <w:sz w:val="20"/>
+          <w:szCs w:val="20"/>
+        </w:rPr>
+        <w:t xml:space="preserve"> [1 + 2 + 2 + 4 + 1 = 10 </w:t>
+      </w:r>
+      <w:proofErr w:type="gramStart"/>
+      <w:r>
+        <w:rPr>
+          <w:rFonts w:ascii="Arial" w:hAnsi="Arial" w:cs="Arial"/>
+          <w:color w:val="000000"/>
+          <w:sz w:val="20"/>
+          <w:szCs w:val="20"/>
+        </w:rPr>
+        <w:t>marks ]</w:t>
+      </w:r>
+      <w:proofErr w:type="gramEnd"/>
     </w:p>
     <w:sectPr>
       <w:headerReference w:type="even" r:id="rId7"/>
@@ -1070,15 +1335,15 @@
 </file>
 
 <file path=word/endnotes.xml><?xml version="1.0" encoding="utf-8"?>
-<w:endnotes xmlns:ve="http://schemas.openxmlformats.org/markup-compatibility/2006" xmlns:o="urn:schemas-microsoft-com:office:office" xmlns:r="http://schemas.openxmlformats.org/officeDocument/2006/relationships" xmlns:m="http://schemas.openxmlformats.org/officeDocument/2006/math" xmlns:v="urn:schemas-microsoft-com:vml" xmlns:wp="http://schemas.openxmlformats.org/drawingml/2006/wordprocessingDrawing" xmlns:w10="urn:schemas-microsoft-com:office:word" xmlns:w="http://schemas.openxmlformats.org/wordprocessingml/2006/main" xmlns:wne="http://schemas.microsoft.com/office/word/2006/wordml">
-  <w:endnote w:type="separator" w:id="0">
+<w:endnotes xmlns:wpc="http://schemas.microsoft.com/office/word/2010/wordprocessingCanvas" xmlns:mc="http://schemas.openxmlformats.org/markup-compatibility/2006" xmlns:o="urn:schemas-microsoft-com:office:office" xmlns:r="http://schemas.openxmlformats.org/officeDocument/2006/relationships" xmlns:m="http://schemas.openxmlformats.org/officeDocument/2006/math" xmlns:v="urn:schemas-microsoft-com:vml" xmlns:wp14="http://schemas.microsoft.com/office/word/2010/wordprocessingDrawing" xmlns:wp="http://schemas.openxmlformats.org/drawingml/2006/wordprocessingDrawing" xmlns:w10="urn:schemas-microsoft-com:office:word" xmlns:w="http://schemas.openxmlformats.org/wordprocessingml/2006/main" xmlns:w14="http://schemas.microsoft.com/office/word/2010/wordml" xmlns:w15="http://schemas.microsoft.com/office/word/2012/wordml" xmlns:wpg="http://schemas.microsoft.com/office/word/2010/wordprocessingGroup" xmlns:wpi="http://schemas.microsoft.com/office/word/2010/wordprocessingInk" xmlns:wne="http://schemas.microsoft.com/office/word/2006/wordml" xmlns:wps="http://schemas.microsoft.com/office/word/2010/wordprocessingShape" mc:Ignorable="w14 w15 wp14">
+  <w:endnote w:type="separator" w:id="-1">
     <w:p>
       <w:r>
         <w:separator/>
       </w:r>
     </w:p>
   </w:endnote>
-  <w:endnote w:type="continuationSeparator" w:id="1">
+  <w:endnote w:type="continuationSeparator" w:id="0">
     <w:p>
       <w:r>
         <w:continuationSeparator/>
@@ -1089,7 +1354,7 @@
 </file>
 
 <file path=word/footer1.xml><?xml version="1.0" encoding="utf-8"?>
-<w:ftr xmlns:ve="http://schemas.openxmlformats.org/markup-compatibility/2006" xmlns:o="urn:schemas-microsoft-com:office:office" xmlns:r="http://schemas.openxmlformats.org/officeDocument/2006/relationships" xmlns:m="http://schemas.openxmlformats.org/officeDocument/2006/math" xmlns:v="urn:schemas-microsoft-com:vml" xmlns:wp="http://schemas.openxmlformats.org/drawingml/2006/wordprocessingDrawing" xmlns:w10="urn:schemas-microsoft-com:office:word" xmlns:w="http://schemas.openxmlformats.org/wordprocessingml/2006/main" xmlns:wne="http://schemas.microsoft.com/office/word/2006/wordml">
+<w:ftr xmlns:wpc="http://schemas.microsoft.com/office/word/2010/wordprocessingCanvas" xmlns:mc="http://schemas.openxmlformats.org/markup-compatibility/2006" xmlns:o="urn:schemas-microsoft-com:office:office" xmlns:r="http://schemas.openxmlformats.org/officeDocument/2006/relationships" xmlns:m="http://schemas.openxmlformats.org/officeDocument/2006/math" xmlns:v="urn:schemas-microsoft-com:vml" xmlns:wp14="http://schemas.microsoft.com/office/word/2010/wordprocessingDrawing" xmlns:wp="http://schemas.openxmlformats.org/drawingml/2006/wordprocessingDrawing" xmlns:w10="urn:schemas-microsoft-com:office:word" xmlns:w="http://schemas.openxmlformats.org/wordprocessingml/2006/main" xmlns:w14="http://schemas.microsoft.com/office/word/2010/wordml" xmlns:w15="http://schemas.microsoft.com/office/word/2012/wordml" xmlns:wpg="http://schemas.microsoft.com/office/word/2010/wordprocessingGroup" xmlns:wpi="http://schemas.microsoft.com/office/word/2010/wordprocessingInk" xmlns:wne="http://schemas.microsoft.com/office/word/2006/wordml" xmlns:wps="http://schemas.microsoft.com/office/word/2010/wordprocessingShape" mc:Ignorable="w14 w15 wp14">
   <w:p>
     <w:pPr>
       <w:pStyle w:val="Footer"/>
@@ -1099,7 +1364,7 @@
 </file>
 
 <file path=word/footer2.xml><?xml version="1.0" encoding="utf-8"?>
-<w:ftr xmlns:ve="http://schemas.openxmlformats.org/markup-compatibility/2006" xmlns:o="urn:schemas-microsoft-com:office:office" xmlns:r="http://schemas.openxmlformats.org/officeDocument/2006/relationships" xmlns:m="http://schemas.openxmlformats.org/officeDocument/2006/math" xmlns:v="urn:schemas-microsoft-com:vml" xmlns:wp="http://schemas.openxmlformats.org/drawingml/2006/wordprocessingDrawing" xmlns:w10="urn:schemas-microsoft-com:office:word" xmlns:w="http://schemas.openxmlformats.org/wordprocessingml/2006/main" xmlns:wne="http://schemas.microsoft.com/office/word/2006/wordml">
+<w:ftr xmlns:wpc="http://schemas.microsoft.com/office/word/2010/wordprocessingCanvas" xmlns:mc="http://schemas.openxmlformats.org/markup-compatibility/2006" xmlns:o="urn:schemas-microsoft-com:office:office" xmlns:r="http://schemas.openxmlformats.org/officeDocument/2006/relationships" xmlns:m="http://schemas.openxmlformats.org/officeDocument/2006/math" xmlns:v="urn:schemas-microsoft-com:vml" xmlns:wp14="http://schemas.microsoft.com/office/word/2010/wordprocessingDrawing" xmlns:wp="http://schemas.openxmlformats.org/drawingml/2006/wordprocessingDrawing" xmlns:w10="urn:schemas-microsoft-com:office:word" xmlns:w="http://schemas.openxmlformats.org/wordprocessingml/2006/main" xmlns:w14="http://schemas.microsoft.com/office/word/2010/wordml" xmlns:w15="http://schemas.microsoft.com/office/word/2012/wordml" xmlns:wpg="http://schemas.microsoft.com/office/word/2010/wordprocessingGroup" xmlns:wpi="http://schemas.microsoft.com/office/word/2010/wordprocessingInk" xmlns:wne="http://schemas.microsoft.com/office/word/2006/wordml" xmlns:wps="http://schemas.microsoft.com/office/word/2010/wordprocessingShape" mc:Ignorable="w14 w15 wp14">
   <w:p>
     <w:pPr>
       <w:pStyle w:val="Footer"/>
@@ -1110,20 +1375,33 @@
     <w:r>
       <w:tab/>
     </w:r>
-    <w:fldSimple w:instr=" PAGE ">
-      <w:r>
-        <w:rPr>
-          <w:noProof/>
-        </w:rPr>
-        <w:t>1</w:t>
-      </w:r>
-    </w:fldSimple>
+    <w:r>
+      <w:fldChar w:fldCharType="begin"/>
+    </w:r>
+    <w:r>
+      <w:instrText xml:space="preserve"> PAGE </w:instrText>
+    </w:r>
+    <w:r>
+      <w:fldChar w:fldCharType="separate"/>
+    </w:r>
+    <w:r>
+      <w:rPr>
+        <w:noProof/>
+      </w:rPr>
+      <w:t>1</w:t>
+    </w:r>
+    <w:r>
+      <w:rPr>
+        <w:noProof/>
+      </w:rPr>
+      <w:fldChar w:fldCharType="end"/>
+    </w:r>
   </w:p>
 </w:ftr>
 </file>
 
 <file path=word/footer3.xml><?xml version="1.0" encoding="utf-8"?>
-<w:ftr xmlns:ve="http://schemas.openxmlformats.org/markup-compatibility/2006" xmlns:o="urn:schemas-microsoft-com:office:office" xmlns:r="http://schemas.openxmlformats.org/officeDocument/2006/relationships" xmlns:m="http://schemas.openxmlformats.org/officeDocument/2006/math" xmlns:v="urn:schemas-microsoft-com:vml" xmlns:wp="http://schemas.openxmlformats.org/drawingml/2006/wordprocessingDrawing" xmlns:w10="urn:schemas-microsoft-com:office:word" xmlns:w="http://schemas.openxmlformats.org/wordprocessingml/2006/main" xmlns:wne="http://schemas.microsoft.com/office/word/2006/wordml">
+<w:ftr xmlns:wpc="http://schemas.microsoft.com/office/word/2010/wordprocessingCanvas" xmlns:mc="http://schemas.openxmlformats.org/markup-compatibility/2006" xmlns:o="urn:schemas-microsoft-com:office:office" xmlns:r="http://schemas.openxmlformats.org/officeDocument/2006/relationships" xmlns:m="http://schemas.openxmlformats.org/officeDocument/2006/math" xmlns:v="urn:schemas-microsoft-com:vml" xmlns:wp14="http://schemas.microsoft.com/office/word/2010/wordprocessingDrawing" xmlns:wp="http://schemas.openxmlformats.org/drawingml/2006/wordprocessingDrawing" xmlns:w10="urn:schemas-microsoft-com:office:word" xmlns:w="http://schemas.openxmlformats.org/wordprocessingml/2006/main" xmlns:w14="http://schemas.microsoft.com/office/word/2010/wordml" xmlns:w15="http://schemas.microsoft.com/office/word/2012/wordml" xmlns:wpg="http://schemas.microsoft.com/office/word/2010/wordprocessingGroup" xmlns:wpi="http://schemas.microsoft.com/office/word/2010/wordprocessingInk" xmlns:wne="http://schemas.microsoft.com/office/word/2006/wordml" xmlns:wps="http://schemas.microsoft.com/office/word/2010/wordprocessingShape" mc:Ignorable="w14 w15 wp14">
   <w:p>
     <w:pPr>
       <w:pStyle w:val="Footer"/>
@@ -1133,15 +1411,15 @@
 </file>
 
 <file path=word/footnotes.xml><?xml version="1.0" encoding="utf-8"?>
-<w:footnotes xmlns:ve="http://schemas.openxmlformats.org/markup-compatibility/2006" xmlns:o="urn:schemas-microsoft-com:office:office" xmlns:r="http://schemas.openxmlformats.org/officeDocument/2006/relationships" xmlns:m="http://schemas.openxmlformats.org/officeDocument/2006/math" xmlns:v="urn:schemas-microsoft-com:vml" xmlns:wp="http://schemas.openxmlformats.org/drawingml/2006/wordprocessingDrawing" xmlns:w10="urn:schemas-microsoft-com:office:word" xmlns:w="http://schemas.openxmlformats.org/wordprocessingml/2006/main" xmlns:wne="http://schemas.microsoft.com/office/word/2006/wordml">
-  <w:footnote w:type="separator" w:id="0">
+<w:footnotes xmlns:wpc="http://schemas.microsoft.com/office/word/2010/wordprocessingCanvas" xmlns:mc="http://schemas.openxmlformats.org/markup-compatibility/2006" xmlns:o="urn:schemas-microsoft-com:office:office" xmlns:r="http://schemas.openxmlformats.org/officeDocument/2006/relationships" xmlns:m="http://schemas.openxmlformats.org/officeDocument/2006/math" xmlns:v="urn:schemas-microsoft-com:vml" xmlns:wp14="http://schemas.microsoft.com/office/word/2010/wordprocessingDrawing" xmlns:wp="http://schemas.openxmlformats.org/drawingml/2006/wordprocessingDrawing" xmlns:w10="urn:schemas-microsoft-com:office:word" xmlns:w="http://schemas.openxmlformats.org/wordprocessingml/2006/main" xmlns:w14="http://schemas.microsoft.com/office/word/2010/wordml" xmlns:w15="http://schemas.microsoft.com/office/word/2012/wordml" xmlns:wpg="http://schemas.microsoft.com/office/word/2010/wordprocessingGroup" xmlns:wpi="http://schemas.microsoft.com/office/word/2010/wordprocessingInk" xmlns:wne="http://schemas.microsoft.com/office/word/2006/wordml" xmlns:wps="http://schemas.microsoft.com/office/word/2010/wordprocessingShape" mc:Ignorable="w14 w15 wp14">
+  <w:footnote w:type="separator" w:id="-1">
     <w:p>
       <w:r>
         <w:separator/>
       </w:r>
     </w:p>
   </w:footnote>
-  <w:footnote w:type="continuationSeparator" w:id="1">
+  <w:footnote w:type="continuationSeparator" w:id="0">
     <w:p>
       <w:r>
         <w:continuationSeparator/>
@@ -1152,7 +1430,7 @@
 </file>
 
 <file path=word/header1.xml><?xml version="1.0" encoding="utf-8"?>
-<w:hdr xmlns:ve="http://schemas.openxmlformats.org/markup-compatibility/2006" xmlns:o="urn:schemas-microsoft-com:office:office" xmlns:r="http://schemas.openxmlformats.org/officeDocument/2006/relationships" xmlns:m="http://schemas.openxmlformats.org/officeDocument/2006/math" xmlns:v="urn:schemas-microsoft-com:vml" xmlns:wp="http://schemas.openxmlformats.org/drawingml/2006/wordprocessingDrawing" xmlns:w10="urn:schemas-microsoft-com:office:word" xmlns:w="http://schemas.openxmlformats.org/wordprocessingml/2006/main" xmlns:wne="http://schemas.microsoft.com/office/word/2006/wordml">
+<w:hdr xmlns:wpc="http://schemas.microsoft.com/office/word/2010/wordprocessingCanvas" xmlns:mc="http://schemas.openxmlformats.org/markup-compatibility/2006" xmlns:o="urn:schemas-microsoft-com:office:office" xmlns:r="http://schemas.openxmlformats.org/officeDocument/2006/relationships" xmlns:m="http://schemas.openxmlformats.org/officeDocument/2006/math" xmlns:v="urn:schemas-microsoft-com:vml" xmlns:wp14="http://schemas.microsoft.com/office/word/2010/wordprocessingDrawing" xmlns:wp="http://schemas.openxmlformats.org/drawingml/2006/wordprocessingDrawing" xmlns:w10="urn:schemas-microsoft-com:office:word" xmlns:w="http://schemas.openxmlformats.org/wordprocessingml/2006/main" xmlns:w14="http://schemas.microsoft.com/office/word/2010/wordml" xmlns:w15="http://schemas.microsoft.com/office/word/2012/wordml" xmlns:wpg="http://schemas.microsoft.com/office/word/2010/wordprocessingGroup" xmlns:wpi="http://schemas.microsoft.com/office/word/2010/wordprocessingInk" xmlns:wne="http://schemas.microsoft.com/office/word/2006/wordml" xmlns:wps="http://schemas.microsoft.com/office/word/2010/wordprocessingShape" mc:Ignorable="w14 w15 wp14">
   <w:p>
     <w:pPr>
       <w:pStyle w:val="Header"/>
@@ -1162,7 +1440,7 @@
 </file>
 
 <file path=word/header2.xml><?xml version="1.0" encoding="utf-8"?>
-<w:hdr xmlns:ve="http://schemas.openxmlformats.org/markup-compatibility/2006" xmlns:o="urn:schemas-microsoft-com:office:office" xmlns:r="http://schemas.openxmlformats.org/officeDocument/2006/relationships" xmlns:m="http://schemas.openxmlformats.org/officeDocument/2006/math" xmlns:v="urn:schemas-microsoft-com:vml" xmlns:wp="http://schemas.openxmlformats.org/drawingml/2006/wordprocessingDrawing" xmlns:w10="urn:schemas-microsoft-com:office:word" xmlns:w="http://schemas.openxmlformats.org/wordprocessingml/2006/main" xmlns:wne="http://schemas.microsoft.com/office/word/2006/wordml">
+<w:hdr xmlns:wpc="http://schemas.microsoft.com/office/word/2010/wordprocessingCanvas" xmlns:mc="http://schemas.openxmlformats.org/markup-compatibility/2006" xmlns:o="urn:schemas-microsoft-com:office:office" xmlns:r="http://schemas.openxmlformats.org/officeDocument/2006/relationships" xmlns:m="http://schemas.openxmlformats.org/officeDocument/2006/math" xmlns:v="urn:schemas-microsoft-com:vml" xmlns:wp14="http://schemas.microsoft.com/office/word/2010/wordprocessingDrawing" xmlns:wp="http://schemas.openxmlformats.org/drawingml/2006/wordprocessingDrawing" xmlns:w10="urn:schemas-microsoft-com:office:word" xmlns:w="http://schemas.openxmlformats.org/wordprocessingml/2006/main" xmlns:w14="http://schemas.microsoft.com/office/word/2010/wordml" xmlns:w15="http://schemas.microsoft.com/office/word/2012/wordml" xmlns:wpg="http://schemas.microsoft.com/office/word/2010/wordprocessingGroup" xmlns:wpi="http://schemas.microsoft.com/office/word/2010/wordprocessingInk" xmlns:wne="http://schemas.microsoft.com/office/word/2006/wordml" xmlns:wps="http://schemas.microsoft.com/office/word/2010/wordprocessingShape" mc:Ignorable="w14 w15 wp14">
   <w:p>
     <w:pPr>
       <w:pStyle w:val="Header"/>
@@ -1201,7 +1479,7 @@
 </file>
 
 <file path=word/header3.xml><?xml version="1.0" encoding="utf-8"?>
-<w:hdr xmlns:ve="http://schemas.openxmlformats.org/markup-compatibility/2006" xmlns:o="urn:schemas-microsoft-com:office:office" xmlns:r="http://schemas.openxmlformats.org/officeDocument/2006/relationships" xmlns:m="http://schemas.openxmlformats.org/officeDocument/2006/math" xmlns:v="urn:schemas-microsoft-com:vml" xmlns:wp="http://schemas.openxmlformats.org/drawingml/2006/wordprocessingDrawing" xmlns:w10="urn:schemas-microsoft-com:office:word" xmlns:w="http://schemas.openxmlformats.org/wordprocessingml/2006/main" xmlns:wne="http://schemas.microsoft.com/office/word/2006/wordml">
+<w:hdr xmlns:wpc="http://schemas.microsoft.com/office/word/2010/wordprocessingCanvas" xmlns:mc="http://schemas.openxmlformats.org/markup-compatibility/2006" xmlns:o="urn:schemas-microsoft-com:office:office" xmlns:r="http://schemas.openxmlformats.org/officeDocument/2006/relationships" xmlns:m="http://schemas.openxmlformats.org/officeDocument/2006/math" xmlns:v="urn:schemas-microsoft-com:vml" xmlns:wp14="http://schemas.microsoft.com/office/word/2010/wordprocessingDrawing" xmlns:wp="http://schemas.openxmlformats.org/drawingml/2006/wordprocessingDrawing" xmlns:w10="urn:schemas-microsoft-com:office:word" xmlns:w="http://schemas.openxmlformats.org/wordprocessingml/2006/main" xmlns:w14="http://schemas.microsoft.com/office/word/2010/wordml" xmlns:w15="http://schemas.microsoft.com/office/word/2012/wordml" xmlns:wpg="http://schemas.microsoft.com/office/word/2010/wordprocessingGroup" xmlns:wpi="http://schemas.microsoft.com/office/word/2010/wordprocessingInk" xmlns:wne="http://schemas.microsoft.com/office/word/2006/wordml" xmlns:wps="http://schemas.microsoft.com/office/word/2010/wordprocessingShape" mc:Ignorable="w14 w15 wp14">
   <w:p>
     <w:pPr>
       <w:pStyle w:val="Header"/>
@@ -1211,7 +1489,7 @@
 </file>
 
 <file path=word/numbering.xml><?xml version="1.0" encoding="utf-8"?>
-<w:numbering xmlns:ve="http://schemas.openxmlformats.org/markup-compatibility/2006" xmlns:o="urn:schemas-microsoft-com:office:office" xmlns:r="http://schemas.openxmlformats.org/officeDocument/2006/relationships" xmlns:m="http://schemas.openxmlformats.org/officeDocument/2006/math" xmlns:v="urn:schemas-microsoft-com:vml" xmlns:wp="http://schemas.openxmlformats.org/drawingml/2006/wordprocessingDrawing" xmlns:w10="urn:schemas-microsoft-com:office:word" xmlns:w="http://schemas.openxmlformats.org/wordprocessingml/2006/main" xmlns:wne="http://schemas.microsoft.com/office/word/2006/wordml">
+<w:numbering xmlns:wpc="http://schemas.microsoft.com/office/word/2010/wordprocessingCanvas" xmlns:mc="http://schemas.openxmlformats.org/markup-compatibility/2006" xmlns:o="urn:schemas-microsoft-com:office:office" xmlns:r="http://schemas.openxmlformats.org/officeDocument/2006/relationships" xmlns:m="http://schemas.openxmlformats.org/officeDocument/2006/math" xmlns:v="urn:schemas-microsoft-com:vml" xmlns:wp14="http://schemas.microsoft.com/office/word/2010/wordprocessingDrawing" xmlns:wp="http://schemas.openxmlformats.org/drawingml/2006/wordprocessingDrawing" xmlns:w10="urn:schemas-microsoft-com:office:word" xmlns:w="http://schemas.openxmlformats.org/wordprocessingml/2006/main" xmlns:w14="http://schemas.microsoft.com/office/word/2010/wordml" xmlns:w15="http://schemas.microsoft.com/office/word/2012/wordml" xmlns:wpg="http://schemas.microsoft.com/office/word/2010/wordprocessingGroup" xmlns:wpi="http://schemas.microsoft.com/office/word/2010/wordprocessingInk" xmlns:wne="http://schemas.microsoft.com/office/word/2006/wordml" xmlns:wps="http://schemas.microsoft.com/office/word/2010/wordprocessingShape" mc:Ignorable="w14 w15 wp14">
   <w:abstractNum w:abstractNumId="0">
     <w:nsid w:val="35FD5746"/>
     <w:multiLevelType w:val="hybridMultilevel"/>
@@ -1328,14 +1606,106 @@
       </w:pPr>
     </w:lvl>
   </w:abstractNum>
+  <w:abstractNum w:abstractNumId="1">
+    <w:nsid w:val="41E0769F"/>
+    <w:multiLevelType w:val="hybridMultilevel"/>
+    <w:tmpl w:val="77D47B32"/>
+    <w:lvl w:ilvl="0" w:tplc="FAECD142">
+      <w:start w:val="1"/>
+      <w:numFmt w:val="lowerRoman"/>
+      <w:lvlText w:val="(%1)"/>
+      <w:lvlJc w:val="left"/>
+      <w:pPr>
+        <w:ind w:left="1440" w:hanging="720"/>
+      </w:pPr>
+      <w:rPr>
+        <w:rFonts w:hint="default"/>
+      </w:rPr>
+    </w:lvl>
+    <w:lvl w:ilvl="1" w:tplc="0C090019" w:tentative="1">
+      <w:start w:val="1"/>
+      <w:numFmt w:val="lowerLetter"/>
+      <w:lvlText w:val="%2."/>
+      <w:lvlJc w:val="left"/>
+      <w:pPr>
+        <w:ind w:left="1800" w:hanging="360"/>
+      </w:pPr>
+    </w:lvl>
+    <w:lvl w:ilvl="2" w:tplc="0C09001B" w:tentative="1">
+      <w:start w:val="1"/>
+      <w:numFmt w:val="lowerRoman"/>
+      <w:lvlText w:val="%3."/>
+      <w:lvlJc w:val="right"/>
+      <w:pPr>
+        <w:ind w:left="2520" w:hanging="180"/>
+      </w:pPr>
+    </w:lvl>
+    <w:lvl w:ilvl="3" w:tplc="0C09000F" w:tentative="1">
+      <w:start w:val="1"/>
+      <w:numFmt w:val="decimal"/>
+      <w:lvlText w:val="%4."/>
+      <w:lvlJc w:val="left"/>
+      <w:pPr>
+        <w:ind w:left="3240" w:hanging="360"/>
+      </w:pPr>
+    </w:lvl>
+    <w:lvl w:ilvl="4" w:tplc="0C090019" w:tentative="1">
+      <w:start w:val="1"/>
+      <w:numFmt w:val="lowerLetter"/>
+      <w:lvlText w:val="%5."/>
+      <w:lvlJc w:val="left"/>
+      <w:pPr>
+        <w:ind w:left="3960" w:hanging="360"/>
+      </w:pPr>
+    </w:lvl>
+    <w:lvl w:ilvl="5" w:tplc="0C09001B" w:tentative="1">
+      <w:start w:val="1"/>
+      <w:numFmt w:val="lowerRoman"/>
+      <w:lvlText w:val="%6."/>
+      <w:lvlJc w:val="right"/>
+      <w:pPr>
+        <w:ind w:left="4680" w:hanging="180"/>
+      </w:pPr>
+    </w:lvl>
+    <w:lvl w:ilvl="6" w:tplc="0C09000F" w:tentative="1">
+      <w:start w:val="1"/>
+      <w:numFmt w:val="decimal"/>
+      <w:lvlText w:val="%7."/>
+      <w:lvlJc w:val="left"/>
+      <w:pPr>
+        <w:ind w:left="5400" w:hanging="360"/>
+      </w:pPr>
+    </w:lvl>
+    <w:lvl w:ilvl="7" w:tplc="0C090019" w:tentative="1">
+      <w:start w:val="1"/>
+      <w:numFmt w:val="lowerLetter"/>
+      <w:lvlText w:val="%8."/>
+      <w:lvlJc w:val="left"/>
+      <w:pPr>
+        <w:ind w:left="6120" w:hanging="360"/>
+      </w:pPr>
+    </w:lvl>
+    <w:lvl w:ilvl="8" w:tplc="0C09001B" w:tentative="1">
+      <w:start w:val="1"/>
+      <w:numFmt w:val="lowerRoman"/>
+      <w:lvlText w:val="%9."/>
+      <w:lvlJc w:val="right"/>
+      <w:pPr>
+        <w:ind w:left="6840" w:hanging="180"/>
+      </w:pPr>
+    </w:lvl>
+  </w:abstractNum>
   <w:num w:numId="1">
     <w:abstractNumId w:val="0"/>
+  </w:num>
+  <w:num w:numId="2">
+    <w:abstractNumId w:val="1"/>
   </w:num>
 </w:numbering>
 </file>
 
 <file path=word/styles.xml><?xml version="1.0" encoding="utf-8"?>
-<w:styles xmlns:r="http://schemas.openxmlformats.org/officeDocument/2006/relationships" xmlns:w="http://schemas.openxmlformats.org/wordprocessingml/2006/main">
+<w:styles xmlns:mc="http://schemas.openxmlformats.org/markup-compatibility/2006" xmlns:r="http://schemas.openxmlformats.org/officeDocument/2006/relationships" xmlns:w="http://schemas.openxmlformats.org/wordprocessingml/2006/main" xmlns:w14="http://schemas.microsoft.com/office/word/2010/wordml" xmlns:w15="http://schemas.microsoft.com/office/word/2012/wordml" mc:Ignorable="w14 w15">
   <w:docDefaults>
     <w:rPrDefault>
       <w:rPr>
@@ -1345,7 +1715,7 @@
     </w:rPrDefault>
     <w:pPrDefault/>
   </w:docDefaults>
-  <w:latentStyles w:defLockedState="0" w:defUIPriority="0" w:defSemiHidden="0" w:defUnhideWhenUsed="0" w:defQFormat="0" w:count="267">
+  <w:latentStyles w:defLockedState="0" w:defUIPriority="0" w:defSemiHidden="0" w:defUnhideWhenUsed="0" w:defQFormat="0" w:count="371">
     <w:lsdException w:name="Normal" w:qFormat="1"/>
     <w:lsdException w:name="heading 1" w:qFormat="1"/>
     <w:lsdException w:name="heading 2" w:semiHidden="1" w:unhideWhenUsed="1" w:qFormat="1"/>
@@ -1356,11 +1726,145 @@
     <w:lsdException w:name="heading 7" w:semiHidden="1" w:unhideWhenUsed="1" w:qFormat="1"/>
     <w:lsdException w:name="heading 8" w:semiHidden="1" w:unhideWhenUsed="1" w:qFormat="1"/>
     <w:lsdException w:name="heading 9" w:semiHidden="1" w:unhideWhenUsed="1" w:qFormat="1"/>
+    <w:lsdException w:name="index 1" w:semiHidden="1" w:unhideWhenUsed="1"/>
+    <w:lsdException w:name="index 2" w:semiHidden="1" w:unhideWhenUsed="1"/>
+    <w:lsdException w:name="index 3" w:semiHidden="1" w:unhideWhenUsed="1"/>
+    <w:lsdException w:name="index 4" w:semiHidden="1" w:unhideWhenUsed="1"/>
+    <w:lsdException w:name="index 5" w:semiHidden="1" w:unhideWhenUsed="1"/>
+    <w:lsdException w:name="index 6" w:semiHidden="1" w:unhideWhenUsed="1"/>
+    <w:lsdException w:name="index 7" w:semiHidden="1" w:unhideWhenUsed="1"/>
+    <w:lsdException w:name="index 8" w:semiHidden="1" w:unhideWhenUsed="1"/>
+    <w:lsdException w:name="index 9" w:semiHidden="1" w:unhideWhenUsed="1"/>
+    <w:lsdException w:name="toc 1" w:semiHidden="1" w:unhideWhenUsed="1"/>
+    <w:lsdException w:name="toc 2" w:semiHidden="1" w:unhideWhenUsed="1"/>
+    <w:lsdException w:name="toc 3" w:semiHidden="1" w:unhideWhenUsed="1"/>
+    <w:lsdException w:name="toc 4" w:semiHidden="1" w:unhideWhenUsed="1"/>
+    <w:lsdException w:name="toc 5" w:semiHidden="1" w:unhideWhenUsed="1"/>
+    <w:lsdException w:name="toc 6" w:semiHidden="1" w:unhideWhenUsed="1"/>
+    <w:lsdException w:name="toc 7" w:semiHidden="1" w:unhideWhenUsed="1"/>
+    <w:lsdException w:name="toc 8" w:semiHidden="1" w:unhideWhenUsed="1"/>
+    <w:lsdException w:name="toc 9" w:semiHidden="1" w:unhideWhenUsed="1"/>
+    <w:lsdException w:name="Normal Indent" w:semiHidden="1" w:unhideWhenUsed="1"/>
+    <w:lsdException w:name="footnote text" w:semiHidden="1" w:unhideWhenUsed="1"/>
+    <w:lsdException w:name="annotation text" w:semiHidden="1" w:unhideWhenUsed="1"/>
+    <w:lsdException w:name="header" w:semiHidden="1" w:unhideWhenUsed="1"/>
+    <w:lsdException w:name="footer" w:semiHidden="1" w:unhideWhenUsed="1"/>
+    <w:lsdException w:name="index heading" w:semiHidden="1" w:unhideWhenUsed="1"/>
     <w:lsdException w:name="caption" w:semiHidden="1" w:unhideWhenUsed="1" w:qFormat="1"/>
+    <w:lsdException w:name="table of figures" w:semiHidden="1" w:unhideWhenUsed="1"/>
+    <w:lsdException w:name="envelope address" w:semiHidden="1" w:unhideWhenUsed="1"/>
+    <w:lsdException w:name="envelope return" w:semiHidden="1" w:unhideWhenUsed="1"/>
+    <w:lsdException w:name="footnote reference" w:semiHidden="1" w:unhideWhenUsed="1"/>
+    <w:lsdException w:name="annotation reference" w:semiHidden="1" w:unhideWhenUsed="1"/>
+    <w:lsdException w:name="line number" w:semiHidden="1" w:unhideWhenUsed="1"/>
+    <w:lsdException w:name="page number" w:semiHidden="1" w:unhideWhenUsed="1"/>
+    <w:lsdException w:name="endnote reference" w:semiHidden="1" w:unhideWhenUsed="1"/>
+    <w:lsdException w:name="endnote text" w:semiHidden="1" w:unhideWhenUsed="1"/>
+    <w:lsdException w:name="table of authorities" w:semiHidden="1" w:unhideWhenUsed="1"/>
+    <w:lsdException w:name="macro" w:semiHidden="1" w:unhideWhenUsed="1"/>
+    <w:lsdException w:name="toa heading" w:semiHidden="1" w:unhideWhenUsed="1"/>
+    <w:lsdException w:name="List" w:semiHidden="1" w:unhideWhenUsed="1"/>
+    <w:lsdException w:name="List Bullet" w:semiHidden="1" w:unhideWhenUsed="1"/>
+    <w:lsdException w:name="List 2" w:semiHidden="1" w:unhideWhenUsed="1"/>
+    <w:lsdException w:name="List 3" w:semiHidden="1" w:unhideWhenUsed="1"/>
+    <w:lsdException w:name="List Bullet 2" w:semiHidden="1" w:unhideWhenUsed="1"/>
+    <w:lsdException w:name="List Bullet 3" w:semiHidden="1" w:unhideWhenUsed="1"/>
+    <w:lsdException w:name="List Bullet 4" w:semiHidden="1" w:unhideWhenUsed="1"/>
+    <w:lsdException w:name="List Bullet 5" w:semiHidden="1" w:unhideWhenUsed="1"/>
+    <w:lsdException w:name="List Number 2" w:semiHidden="1" w:unhideWhenUsed="1"/>
+    <w:lsdException w:name="List Number 3" w:semiHidden="1" w:unhideWhenUsed="1"/>
+    <w:lsdException w:name="List Number 4" w:semiHidden="1" w:unhideWhenUsed="1"/>
+    <w:lsdException w:name="List Number 5" w:semiHidden="1" w:unhideWhenUsed="1"/>
     <w:lsdException w:name="Title" w:qFormat="1"/>
+    <w:lsdException w:name="Closing" w:semiHidden="1" w:unhideWhenUsed="1"/>
+    <w:lsdException w:name="Signature" w:semiHidden="1" w:unhideWhenUsed="1"/>
+    <w:lsdException w:name="Default Paragraph Font" w:semiHidden="1" w:unhideWhenUsed="1"/>
+    <w:lsdException w:name="Body Text" w:semiHidden="1" w:unhideWhenUsed="1"/>
+    <w:lsdException w:name="Body Text Indent" w:semiHidden="1" w:unhideWhenUsed="1"/>
+    <w:lsdException w:name="List Continue" w:semiHidden="1" w:unhideWhenUsed="1"/>
+    <w:lsdException w:name="List Continue 2" w:semiHidden="1" w:unhideWhenUsed="1"/>
+    <w:lsdException w:name="List Continue 3" w:semiHidden="1" w:unhideWhenUsed="1"/>
+    <w:lsdException w:name="List Continue 4" w:semiHidden="1" w:unhideWhenUsed="1"/>
+    <w:lsdException w:name="List Continue 5" w:semiHidden="1" w:unhideWhenUsed="1"/>
+    <w:lsdException w:name="Message Header" w:semiHidden="1" w:unhideWhenUsed="1"/>
     <w:lsdException w:name="Subtitle" w:qFormat="1"/>
+    <w:lsdException w:name="Body Text First Indent 2" w:semiHidden="1" w:unhideWhenUsed="1"/>
+    <w:lsdException w:name="Note Heading" w:semiHidden="1" w:unhideWhenUsed="1"/>
+    <w:lsdException w:name="Body Text 2" w:semiHidden="1" w:unhideWhenUsed="1"/>
+    <w:lsdException w:name="Body Text 3" w:semiHidden="1" w:unhideWhenUsed="1"/>
+    <w:lsdException w:name="Body Text Indent 2" w:semiHidden="1" w:unhideWhenUsed="1"/>
+    <w:lsdException w:name="Body Text Indent 3" w:semiHidden="1" w:unhideWhenUsed="1"/>
+    <w:lsdException w:name="Block Text" w:semiHidden="1" w:unhideWhenUsed="1"/>
+    <w:lsdException w:name="Hyperlink" w:semiHidden="1" w:unhideWhenUsed="1"/>
+    <w:lsdException w:name="FollowedHyperlink" w:semiHidden="1" w:unhideWhenUsed="1"/>
     <w:lsdException w:name="Strong" w:qFormat="1"/>
     <w:lsdException w:name="Emphasis" w:qFormat="1"/>
+    <w:lsdException w:name="Document Map" w:semiHidden="1" w:unhideWhenUsed="1"/>
+    <w:lsdException w:name="Plain Text" w:semiHidden="1" w:unhideWhenUsed="1"/>
+    <w:lsdException w:name="E-mail Signature" w:semiHidden="1" w:unhideWhenUsed="1"/>
+    <w:lsdException w:name="HTML Top of Form" w:semiHidden="1" w:unhideWhenUsed="1"/>
+    <w:lsdException w:name="HTML Bottom of Form" w:semiHidden="1" w:unhideWhenUsed="1"/>
+    <w:lsdException w:name="Normal (Web)" w:semiHidden="1" w:unhideWhenUsed="1"/>
+    <w:lsdException w:name="HTML Acronym" w:semiHidden="1" w:unhideWhenUsed="1"/>
+    <w:lsdException w:name="HTML Address" w:semiHidden="1" w:unhideWhenUsed="1"/>
+    <w:lsdException w:name="HTML Cite" w:semiHidden="1" w:unhideWhenUsed="1"/>
+    <w:lsdException w:name="HTML Code" w:semiHidden="1" w:unhideWhenUsed="1"/>
+    <w:lsdException w:name="HTML Definition" w:semiHidden="1" w:unhideWhenUsed="1"/>
+    <w:lsdException w:name="HTML Keyboard" w:semiHidden="1" w:unhideWhenUsed="1"/>
+    <w:lsdException w:name="HTML Preformatted" w:semiHidden="1" w:unhideWhenUsed="1"/>
+    <w:lsdException w:name="HTML Sample" w:semiHidden="1" w:unhideWhenUsed="1"/>
+    <w:lsdException w:name="HTML Typewriter" w:semiHidden="1" w:unhideWhenUsed="1"/>
+    <w:lsdException w:name="HTML Variable" w:semiHidden="1" w:unhideWhenUsed="1"/>
+    <w:lsdException w:name="Normal Table" w:semiHidden="1" w:unhideWhenUsed="1"/>
+    <w:lsdException w:name="annotation subject" w:semiHidden="1" w:unhideWhenUsed="1"/>
+    <w:lsdException w:name="No List" w:semiHidden="1" w:unhideWhenUsed="1"/>
+    <w:lsdException w:name="Outline List 1" w:semiHidden="1" w:unhideWhenUsed="1"/>
+    <w:lsdException w:name="Outline List 2" w:semiHidden="1" w:unhideWhenUsed="1"/>
+    <w:lsdException w:name="Outline List 3" w:semiHidden="1" w:unhideWhenUsed="1"/>
+    <w:lsdException w:name="Table Simple 1" w:semiHidden="1" w:unhideWhenUsed="1"/>
+    <w:lsdException w:name="Table Simple 2" w:semiHidden="1" w:unhideWhenUsed="1"/>
+    <w:lsdException w:name="Table Simple 3" w:semiHidden="1" w:unhideWhenUsed="1"/>
+    <w:lsdException w:name="Table Classic 1" w:semiHidden="1" w:unhideWhenUsed="1"/>
+    <w:lsdException w:name="Table Classic 2" w:semiHidden="1" w:unhideWhenUsed="1"/>
+    <w:lsdException w:name="Table Classic 3" w:semiHidden="1" w:unhideWhenUsed="1"/>
+    <w:lsdException w:name="Table Classic 4" w:semiHidden="1" w:unhideWhenUsed="1"/>
+    <w:lsdException w:name="Table Colorful 1" w:semiHidden="1" w:unhideWhenUsed="1"/>
+    <w:lsdException w:name="Table Colorful 2" w:semiHidden="1" w:unhideWhenUsed="1"/>
+    <w:lsdException w:name="Table Colorful 3" w:semiHidden="1" w:unhideWhenUsed="1"/>
+    <w:lsdException w:name="Table Columns 1" w:semiHidden="1" w:unhideWhenUsed="1"/>
+    <w:lsdException w:name="Table Columns 2" w:semiHidden="1" w:unhideWhenUsed="1"/>
+    <w:lsdException w:name="Table Columns 3" w:semiHidden="1" w:unhideWhenUsed="1"/>
+    <w:lsdException w:name="Table Columns 4" w:semiHidden="1" w:unhideWhenUsed="1"/>
+    <w:lsdException w:name="Table Columns 5" w:semiHidden="1" w:unhideWhenUsed="1"/>
+    <w:lsdException w:name="Table Grid 1" w:semiHidden="1" w:unhideWhenUsed="1"/>
+    <w:lsdException w:name="Table Grid 2" w:semiHidden="1" w:unhideWhenUsed="1"/>
+    <w:lsdException w:name="Table Grid 3" w:semiHidden="1" w:unhideWhenUsed="1"/>
+    <w:lsdException w:name="Table Grid 4" w:semiHidden="1" w:unhideWhenUsed="1"/>
+    <w:lsdException w:name="Table Grid 5" w:semiHidden="1" w:unhideWhenUsed="1"/>
+    <w:lsdException w:name="Table Grid 6" w:semiHidden="1" w:unhideWhenUsed="1"/>
+    <w:lsdException w:name="Table Grid 7" w:semiHidden="1" w:unhideWhenUsed="1"/>
+    <w:lsdException w:name="Table Grid 8" w:semiHidden="1" w:unhideWhenUsed="1"/>
+    <w:lsdException w:name="Table List 1" w:semiHidden="1" w:unhideWhenUsed="1"/>
+    <w:lsdException w:name="Table List 2" w:semiHidden="1" w:unhideWhenUsed="1"/>
+    <w:lsdException w:name="Table List 3" w:semiHidden="1" w:unhideWhenUsed="1"/>
+    <w:lsdException w:name="Table List 4" w:semiHidden="1" w:unhideWhenUsed="1"/>
+    <w:lsdException w:name="Table List 5" w:semiHidden="1" w:unhideWhenUsed="1"/>
+    <w:lsdException w:name="Table List 6" w:semiHidden="1" w:unhideWhenUsed="1"/>
+    <w:lsdException w:name="Table List 7" w:semiHidden="1" w:unhideWhenUsed="1"/>
+    <w:lsdException w:name="Table List 8" w:semiHidden="1" w:unhideWhenUsed="1"/>
+    <w:lsdException w:name="Table 3D effects 1" w:semiHidden="1" w:unhideWhenUsed="1"/>
+    <w:lsdException w:name="Table 3D effects 2" w:semiHidden="1" w:unhideWhenUsed="1"/>
+    <w:lsdException w:name="Table 3D effects 3" w:semiHidden="1" w:unhideWhenUsed="1"/>
+    <w:lsdException w:name="Table Contemporary" w:semiHidden="1" w:unhideWhenUsed="1"/>
+    <w:lsdException w:name="Table Elegant" w:semiHidden="1" w:unhideWhenUsed="1"/>
+    <w:lsdException w:name="Table Professional" w:semiHidden="1" w:unhideWhenUsed="1"/>
+    <w:lsdException w:name="Table Subtle 1" w:semiHidden="1" w:unhideWhenUsed="1"/>
+    <w:lsdException w:name="Table Subtle 2" w:semiHidden="1" w:unhideWhenUsed="1"/>
+    <w:lsdException w:name="Table Web 1" w:semiHidden="1" w:unhideWhenUsed="1"/>
+    <w:lsdException w:name="Table Web 2" w:semiHidden="1" w:unhideWhenUsed="1"/>
+    <w:lsdException w:name="Table Web 3" w:semiHidden="1" w:unhideWhenUsed="1"/>
+    <w:lsdException w:name="Balloon Text" w:semiHidden="1" w:unhideWhenUsed="1"/>
+    <w:lsdException w:name="Table Theme" w:semiHidden="1" w:unhideWhenUsed="1"/>
     <w:lsdException w:name="Placeholder Text" w:semiHidden="1" w:uiPriority="99"/>
     <w:lsdException w:name="No Spacing" w:uiPriority="1" w:qFormat="1"/>
     <w:lsdException w:name="Light Shading" w:uiPriority="60"/>
@@ -1472,6 +1976,110 @@
     <w:lsdException w:name="Book Title" w:uiPriority="33" w:qFormat="1"/>
     <w:lsdException w:name="Bibliography" w:semiHidden="1" w:uiPriority="37" w:unhideWhenUsed="1"/>
     <w:lsdException w:name="TOC Heading" w:semiHidden="1" w:uiPriority="39" w:unhideWhenUsed="1" w:qFormat="1"/>
+    <w:lsdException w:name="Plain Table 1" w:uiPriority="41"/>
+    <w:lsdException w:name="Plain Table 2" w:uiPriority="42"/>
+    <w:lsdException w:name="Plain Table 3" w:uiPriority="43"/>
+    <w:lsdException w:name="Plain Table 4" w:uiPriority="44"/>
+    <w:lsdException w:name="Plain Table 5" w:uiPriority="45"/>
+    <w:lsdException w:name="Grid Table Light" w:uiPriority="40"/>
+    <w:lsdException w:name="Grid Table 1 Light" w:uiPriority="46"/>
+    <w:lsdException w:name="Grid Table 2" w:uiPriority="47"/>
+    <w:lsdException w:name="Grid Table 3" w:uiPriority="48"/>
+    <w:lsdException w:name="Grid Table 4" w:uiPriority="49"/>
+    <w:lsdException w:name="Grid Table 5 Dark" w:uiPriority="50"/>
+    <w:lsdException w:name="Grid Table 6 Colorful" w:uiPriority="51"/>
+    <w:lsdException w:name="Grid Table 7 Colorful" w:uiPriority="52"/>
+    <w:lsdException w:name="Grid Table 1 Light Accent 1" w:uiPriority="46"/>
+    <w:lsdException w:name="Grid Table 2 Accent 1" w:uiPriority="47"/>
+    <w:lsdException w:name="Grid Table 3 Accent 1" w:uiPriority="48"/>
+    <w:lsdException w:name="Grid Table 4 Accent 1" w:uiPriority="49"/>
+    <w:lsdException w:name="Grid Table 5 Dark Accent 1" w:uiPriority="50"/>
+    <w:lsdException w:name="Grid Table 6 Colorful Accent 1" w:uiPriority="51"/>
+    <w:lsdException w:name="Grid Table 7 Colorful Accent 1" w:uiPriority="52"/>
+    <w:lsdException w:name="Grid Table 1 Light Accent 2" w:uiPriority="46"/>
+    <w:lsdException w:name="Grid Table 2 Accent 2" w:uiPriority="47"/>
+    <w:lsdException w:name="Grid Table 3 Accent 2" w:uiPriority="48"/>
+    <w:lsdException w:name="Grid Table 4 Accent 2" w:uiPriority="49"/>
+    <w:lsdException w:name="Grid Table 5 Dark Accent 2" w:uiPriority="50"/>
+    <w:lsdException w:name="Grid Table 6 Colorful Accent 2" w:uiPriority="51"/>
+    <w:lsdException w:name="Grid Table 7 Colorful Accent 2" w:uiPriority="52"/>
+    <w:lsdException w:name="Grid Table 1 Light Accent 3" w:uiPriority="46"/>
+    <w:lsdException w:name="Grid Table 2 Accent 3" w:uiPriority="47"/>
+    <w:lsdException w:name="Grid Table 3 Accent 3" w:uiPriority="48"/>
+    <w:lsdException w:name="Grid Table 4 Accent 3" w:uiPriority="49"/>
+    <w:lsdException w:name="Grid Table 5 Dark Accent 3" w:uiPriority="50"/>
+    <w:lsdException w:name="Grid Table 6 Colorful Accent 3" w:uiPriority="51"/>
+    <w:lsdException w:name="Grid Table 7 Colorful Accent 3" w:uiPriority="52"/>
+    <w:lsdException w:name="Grid Table 1 Light Accent 4" w:uiPriority="46"/>
+    <w:lsdException w:name="Grid Table 2 Accent 4" w:uiPriority="47"/>
+    <w:lsdException w:name="Grid Table 3 Accent 4" w:uiPriority="48"/>
+    <w:lsdException w:name="Grid Table 4 Accent 4" w:uiPriority="49"/>
+    <w:lsdException w:name="Grid Table 5 Dark Accent 4" w:uiPriority="50"/>
+    <w:lsdException w:name="Grid Table 6 Colorful Accent 4" w:uiPriority="51"/>
+    <w:lsdException w:name="Grid Table 7 Colorful Accent 4" w:uiPriority="52"/>
+    <w:lsdException w:name="Grid Table 1 Light Accent 5" w:uiPriority="46"/>
+    <w:lsdException w:name="Grid Table 2 Accent 5" w:uiPriority="47"/>
+    <w:lsdException w:name="Grid Table 3 Accent 5" w:uiPriority="48"/>
+    <w:lsdException w:name="Grid Table 4 Accent 5" w:uiPriority="49"/>
+    <w:lsdException w:name="Grid Table 5 Dark Accent 5" w:uiPriority="50"/>
+    <w:lsdException w:name="Grid Table 6 Colorful Accent 5" w:uiPriority="51"/>
+    <w:lsdException w:name="Grid Table 7 Colorful Accent 5" w:uiPriority="52"/>
+    <w:lsdException w:name="Grid Table 1 Light Accent 6" w:uiPriority="46"/>
+    <w:lsdException w:name="Grid Table 2 Accent 6" w:uiPriority="47"/>
+    <w:lsdException w:name="Grid Table 3 Accent 6" w:uiPriority="48"/>
+    <w:lsdException w:name="Grid Table 4 Accent 6" w:uiPriority="49"/>
+    <w:lsdException w:name="Grid Table 5 Dark Accent 6" w:uiPriority="50"/>
+    <w:lsdException w:name="Grid Table 6 Colorful Accent 6" w:uiPriority="51"/>
+    <w:lsdException w:name="Grid Table 7 Colorful Accent 6" w:uiPriority="52"/>
+    <w:lsdException w:name="List Table 1 Light" w:uiPriority="46"/>
+    <w:lsdException w:name="List Table 2" w:uiPriority="47"/>
+    <w:lsdException w:name="List Table 3" w:uiPriority="48"/>
+    <w:lsdException w:name="List Table 4" w:uiPriority="49"/>
+    <w:lsdException w:name="List Table 5 Dark" w:uiPriority="50"/>
+    <w:lsdException w:name="List Table 6 Colorful" w:uiPriority="51"/>
+    <w:lsdException w:name="List Table 7 Colorful" w:uiPriority="52"/>
+    <w:lsdException w:name="List Table 1 Light Accent 1" w:uiPriority="46"/>
+    <w:lsdException w:name="List Table 2 Accent 1" w:uiPriority="47"/>
+    <w:lsdException w:name="List Table 3 Accent 1" w:uiPriority="48"/>
+    <w:lsdException w:name="List Table 4 Accent 1" w:uiPriority="49"/>
+    <w:lsdException w:name="List Table 5 Dark Accent 1" w:uiPriority="50"/>
+    <w:lsdException w:name="List Table 6 Colorful Accent 1" w:uiPriority="51"/>
+    <w:lsdException w:name="List Table 7 Colorful Accent 1" w:uiPriority="52"/>
+    <w:lsdException w:name="List Table 1 Light Accent 2" w:uiPriority="46"/>
+    <w:lsdException w:name="List Table 2 Accent 2" w:uiPriority="47"/>
+    <w:lsdException w:name="List Table 3 Accent 2" w:uiPriority="48"/>
+    <w:lsdException w:name="List Table 4 Accent 2" w:uiPriority="49"/>
+    <w:lsdException w:name="List Table 5 Dark Accent 2" w:uiPriority="50"/>
+    <w:lsdException w:name="List Table 6 Colorful Accent 2" w:uiPriority="51"/>
+    <w:lsdException w:name="List Table 7 Colorful Accent 2" w:uiPriority="52"/>
+    <w:lsdException w:name="List Table 1 Light Accent 3" w:uiPriority="46"/>
+    <w:lsdException w:name="List Table 2 Accent 3" w:uiPriority="47"/>
+    <w:lsdException w:name="List Table 3 Accent 3" w:uiPriority="48"/>
+    <w:lsdException w:name="List Table 4 Accent 3" w:uiPriority="49"/>
+    <w:lsdException w:name="List Table 5 Dark Accent 3" w:uiPriority="50"/>
+    <w:lsdException w:name="List Table 6 Colorful Accent 3" w:uiPriority="51"/>
+    <w:lsdException w:name="List Table 7 Colorful Accent 3" w:uiPriority="52"/>
+    <w:lsdException w:name="List Table 1 Light Accent 4" w:uiPriority="46"/>
+    <w:lsdException w:name="List Table 2 Accent 4" w:uiPriority="47"/>
+    <w:lsdException w:name="List Table 3 Accent 4" w:uiPriority="48"/>
+    <w:lsdException w:name="List Table 4 Accent 4" w:uiPriority="49"/>
+    <w:lsdException w:name="List Table 5 Dark Accent 4" w:uiPriority="50"/>
+    <w:lsdException w:name="List Table 6 Colorful Accent 4" w:uiPriority="51"/>
+    <w:lsdException w:name="List Table 7 Colorful Accent 4" w:uiPriority="52"/>
+    <w:lsdException w:name="List Table 1 Light Accent 5" w:uiPriority="46"/>
+    <w:lsdException w:name="List Table 2 Accent 5" w:uiPriority="47"/>
+    <w:lsdException w:name="List Table 3 Accent 5" w:uiPriority="48"/>
+    <w:lsdException w:name="List Table 4 Accent 5" w:uiPriority="49"/>
+    <w:lsdException w:name="List Table 5 Dark Accent 5" w:uiPriority="50"/>
+    <w:lsdException w:name="List Table 6 Colorful Accent 5" w:uiPriority="51"/>
+    <w:lsdException w:name="List Table 7 Colorful Accent 5" w:uiPriority="52"/>
+    <w:lsdException w:name="List Table 1 Light Accent 6" w:uiPriority="46"/>
+    <w:lsdException w:name="List Table 2 Accent 6" w:uiPriority="47"/>
+    <w:lsdException w:name="List Table 3 Accent 6" w:uiPriority="48"/>
+    <w:lsdException w:name="List Table 4 Accent 6" w:uiPriority="49"/>
+    <w:lsdException w:name="List Table 5 Dark Accent 6" w:uiPriority="50"/>
+    <w:lsdException w:name="List Table 6 Colorful Accent 6" w:uiPriority="51"/>
+    <w:lsdException w:name="List Table 7 Colorful Accent 6" w:uiPriority="52"/>
   </w:latentStyles>
   <w:style w:type="paragraph" w:default="1" w:styleId="Normal">
     <w:name w:val="Normal"/>
@@ -1494,7 +2102,6 @@
     <w:uiPriority w:val="99"/>
     <w:semiHidden/>
     <w:unhideWhenUsed/>
-    <w:qFormat/>
     <w:tblPr>
       <w:tblInd w:w="0" w:type="dxa"/>
       <w:tblCellMar>

</xml_diff>